<commit_message>
Introducción en documentación del proyecto
</commit_message>
<xml_diff>
--- a/naive-bayes/naive-bayes.docx
+++ b/naive-bayes/naive-bayes.docx
@@ -796,6 +796,14 @@
         </w:rPr>
         <w:t>Fecha:</w:t>
       </w:r>
+      <w:r>
+        <w:rPr>
+          <w:rFonts w:ascii="Arial" w:hAnsi="Arial"/>
+          <w:sz w:val="24"/>
+          <w:szCs w:val="24"/>
+        </w:rPr>
+        <w:t>10 de diciembre de 2021</w:t>
+      </w:r>
     </w:p>
     <w:p>
       <w:pPr>
@@ -904,6 +912,94 @@
         <w:bidi w:val="0"/>
         <w:jc w:val="both"/>
         <w:rPr>
+          <w:rFonts w:ascii="Arial" w:hAnsi="Arial" w:cs="Calibri" w:cstheme="minorHAnsi"/>
+          <w:color w:val="000000"/>
+          <w:sz w:val="24"/>
+          <w:szCs w:val="24"/>
+          <w:shd w:fill="FFFFFF" w:val="clear"/>
+        </w:rPr>
+      </w:pPr>
+      <w:r>
+        <w:rPr>
+          <w:b w:val="false"/>
+          <w:bCs w:val="false"/>
+        </w:rPr>
+      </w:r>
+    </w:p>
+    <w:p>
+      <w:pPr>
+        <w:pStyle w:val="Normal"/>
+        <w:bidi w:val="0"/>
+        <w:jc w:val="both"/>
+        <w:rPr>
+          <w:b w:val="false"/>
+          <w:b w:val="false"/>
+          <w:bCs w:val="false"/>
+        </w:rPr>
+      </w:pPr>
+      <w:r>
+        <w:rPr>
+          <w:rFonts w:cs="Calibri" w:ascii="Arial" w:hAnsi="Arial" w:cstheme="minorHAnsi"/>
+          <w:b w:val="false"/>
+          <w:bCs w:val="false"/>
+          <w:color w:val="000000"/>
+          <w:sz w:val="24"/>
+          <w:szCs w:val="24"/>
+          <w:shd w:fill="FFFFFF" w:val="clear"/>
+        </w:rPr>
+        <w:t xml:space="preserve">Es el área de la ciencia computacional que se centra en el análisis y la interpretación de patrones y estructuras de datos que hacen posible el aprendizaje, el razonamiento y la toma de decisiones sin interacción humana. </w:t>
+      </w:r>
+    </w:p>
+    <w:p>
+      <w:pPr>
+        <w:pStyle w:val="Normal"/>
+        <w:bidi w:val="0"/>
+        <w:jc w:val="both"/>
+        <w:rPr>
+          <w:rFonts w:ascii="Arial" w:hAnsi="Arial" w:cs="Calibri" w:cstheme="minorHAnsi"/>
+          <w:color w:val="000000"/>
+          <w:sz w:val="24"/>
+          <w:szCs w:val="24"/>
+          <w:shd w:fill="FFFFFF" w:val="clear"/>
+        </w:rPr>
+      </w:pPr>
+      <w:r>
+        <w:rPr>
+          <w:b w:val="false"/>
+          <w:bCs w:val="false"/>
+        </w:rPr>
+      </w:r>
+    </w:p>
+    <w:p>
+      <w:pPr>
+        <w:pStyle w:val="Normal"/>
+        <w:bidi w:val="0"/>
+        <w:jc w:val="both"/>
+        <w:rPr>
+          <w:b w:val="false"/>
+          <w:b w:val="false"/>
+          <w:bCs w:val="false"/>
+        </w:rPr>
+      </w:pPr>
+      <w:r>
+        <w:rPr>
+          <w:rFonts w:cs="Calibri" w:ascii="Arial" w:hAnsi="Arial" w:cstheme="minorHAnsi"/>
+          <w:b w:val="false"/>
+          <w:bCs w:val="false"/>
+          <w:color w:val="000000"/>
+          <w:sz w:val="24"/>
+          <w:szCs w:val="24"/>
+          <w:shd w:fill="FFFFFF" w:val="clear"/>
+        </w:rPr>
+        <w:t>Dicho de otro modo, el aprendizaje automático permite que el usuario alimente un algoritmo informático con una cantidad ingente de datos, a partir de los cuales el ordenador analice toda la información y sea capaz de tomar decisiones y hacer recomendaciones basándose únicamente en los datos introducidos. En el caso de identificar correcciones, el algoritmo puede incorporar esa información para mejorar la toma de decisiones futura.</w:t>
+      </w:r>
+    </w:p>
+    <w:p>
+      <w:pPr>
+        <w:pStyle w:val="Normal"/>
+        <w:bidi w:val="0"/>
+        <w:jc w:val="both"/>
+        <w:rPr>
           <w:rFonts w:ascii="Arial" w:hAnsi="Arial"/>
           <w:b/>
           <w:b/>
@@ -952,6 +1048,106 @@
         </w:rPr>
       </w:pPr>
       <w:r>
+        <w:rPr/>
+      </w:r>
+    </w:p>
+    <w:p>
+      <w:pPr>
+        <w:pStyle w:val="Normal"/>
+        <w:bidi w:val="0"/>
+        <w:jc w:val="both"/>
+        <w:rPr/>
+      </w:pPr>
+      <w:r>
+        <w:rPr>
+          <w:rFonts w:ascii="Arial" w:hAnsi="Arial"/>
+          <w:b w:val="false"/>
+          <w:bCs w:val="false"/>
+          <w:sz w:val="24"/>
+          <w:szCs w:val="24"/>
+        </w:rPr>
+        <w:t xml:space="preserve">Se utiliza en referencia al </w:t>
+      </w:r>
+      <w:r>
+        <w:rPr>
+          <w:rFonts w:ascii="Arial" w:hAnsi="Arial"/>
+          <w:b w:val="false"/>
+          <w:bCs w:val="false"/>
+          <w:sz w:val="24"/>
+          <w:szCs w:val="24"/>
+        </w:rPr>
+        <w:t>algoritmo</w:t>
+      </w:r>
+      <w:r>
+        <w:rPr>
+          <w:rStyle w:val="EnlacedeInternet"/>
+          <w:rFonts w:ascii="Arial" w:hAnsi="Arial"/>
+          <w:b w:val="false"/>
+          <w:bCs w:val="false"/>
+          <w:color w:val="000000" w:themeColor="text1"/>
+          <w:sz w:val="24"/>
+          <w:szCs w:val="24"/>
+          <w:u w:val="none"/>
+        </w:rPr>
+        <w:t xml:space="preserve"> </w:t>
+      </w:r>
+      <w:r>
+        <w:rPr>
+          <w:rFonts w:ascii="Arial" w:hAnsi="Arial"/>
+          <w:b w:val="false"/>
+          <w:bCs w:val="false"/>
+          <w:sz w:val="24"/>
+          <w:szCs w:val="24"/>
+        </w:rPr>
+        <w:t xml:space="preserve">utilizado para asignar un elemento entrante no etiquetado en una categoría concreta conocida. Dicho algoritmo, permite pues, ordenar o disponer por clases elementos entrantes, a partir de cierta información característica de estos. Una manera de implementar un clasificador es seleccionar un conjunto de ejemplos etiquetados y tratar de definir una regla que permita asignar una </w:t>
+      </w:r>
+      <w:r>
+        <w:rPr>
+          <w:rFonts w:ascii="Arial" w:hAnsi="Arial"/>
+          <w:b w:val="false"/>
+          <w:bCs w:val="false"/>
+          <w:sz w:val="24"/>
+          <w:szCs w:val="24"/>
+        </w:rPr>
+        <w:t>etiqueta</w:t>
+      </w:r>
+      <w:r>
+        <w:rPr>
+          <w:rStyle w:val="EnlacedeInternet"/>
+          <w:rFonts w:ascii="Arial" w:hAnsi="Arial"/>
+          <w:b w:val="false"/>
+          <w:bCs w:val="false"/>
+          <w:color w:val="auto"/>
+          <w:sz w:val="24"/>
+          <w:szCs w:val="24"/>
+          <w:u w:val="none"/>
+        </w:rPr>
+        <w:t xml:space="preserve"> </w:t>
+      </w:r>
+      <w:r>
+        <w:rPr>
+          <w:rFonts w:ascii="Arial" w:hAnsi="Arial"/>
+          <w:b w:val="false"/>
+          <w:bCs w:val="false"/>
+          <w:sz w:val="24"/>
+          <w:szCs w:val="24"/>
+        </w:rPr>
+        <w:t>a cualquier otro dato de entrada.</w:t>
+      </w:r>
+    </w:p>
+    <w:p>
+      <w:pPr>
+        <w:pStyle w:val="Normal"/>
+        <w:bidi w:val="0"/>
+        <w:jc w:val="both"/>
+        <w:rPr>
+          <w:rFonts w:ascii="Arial" w:hAnsi="Arial"/>
+          <w:b/>
+          <w:b/>
+          <w:bCs/>
+        </w:rPr>
+      </w:pPr>
+      <w:r>
         <w:rPr>
           <w:rFonts w:ascii="Arial" w:hAnsi="Arial"/>
           <w:b/>
@@ -998,6 +1194,79 @@
           <w:b/>
           <w:bCs/>
         </w:rPr>
+      </w:r>
+    </w:p>
+    <w:p>
+      <w:pPr>
+        <w:pStyle w:val="Normal"/>
+        <w:bidi w:val="0"/>
+        <w:jc w:val="both"/>
+        <w:rPr>
+          <w:rFonts w:ascii="Arial" w:hAnsi="Arial"/>
+          <w:b w:val="false"/>
+          <w:b w:val="false"/>
+          <w:bCs w:val="false"/>
+        </w:rPr>
+      </w:pPr>
+      <w:r>
+        <w:rPr>
+          <w:rFonts w:cs="Calibri" w:ascii="Arial" w:hAnsi="Arial" w:cstheme="minorHAnsi"/>
+          <w:b w:val="false"/>
+          <w:bCs w:val="false"/>
+          <w:sz w:val="24"/>
+          <w:szCs w:val="24"/>
+        </w:rPr>
+        <w:t>Clasificar cosas es parte de nuestra vida desde que somos pequeños, este proceso está en muchas de nuestras actividades cotidianas, d</w:t>
+      </w:r>
+      <w:r>
+        <w:rPr>
+          <w:rFonts w:ascii="Arial" w:hAnsi="Arial"/>
+          <w:b w:val="false"/>
+          <w:bCs w:val="false"/>
+        </w:rPr>
+        <w:t xml:space="preserve">ebido a esto, se necesitan herramientas que faciliten el proceso de clasificación de grandes cantidades de información, y que sea fácil catalogar personas u objetos con base en ciertos criterios. </w:t>
+      </w:r>
+    </w:p>
+    <w:p>
+      <w:pPr>
+        <w:pStyle w:val="Normal"/>
+        <w:bidi w:val="0"/>
+        <w:jc w:val="both"/>
+        <w:rPr>
+          <w:rFonts w:cs="Calibri" w:cstheme="minorHAnsi"/>
+          <w:sz w:val="24"/>
+          <w:szCs w:val="24"/>
+        </w:rPr>
+      </w:pPr>
+      <w:r>
+        <w:rPr>
+          <w:rFonts w:ascii="Arial" w:hAnsi="Arial"/>
+          <w:b w:val="false"/>
+          <w:bCs w:val="false"/>
+        </w:rPr>
+      </w:r>
+    </w:p>
+    <w:p>
+      <w:pPr>
+        <w:pStyle w:val="Normal"/>
+        <w:bidi w:val="0"/>
+        <w:jc w:val="both"/>
+        <w:rPr>
+          <w:rFonts w:ascii="Arial" w:hAnsi="Arial"/>
+          <w:b w:val="false"/>
+          <w:b w:val="false"/>
+          <w:bCs w:val="false"/>
+        </w:rPr>
+      </w:pPr>
+      <w:r>
+        <w:rPr>
+          <w:rFonts w:cs="Calibri" w:ascii="Arial" w:hAnsi="Arial" w:cstheme="minorHAnsi"/>
+          <w:b w:val="false"/>
+          <w:bCs w:val="false"/>
+          <w:sz w:val="24"/>
+          <w:szCs w:val="24"/>
+        </w:rPr>
+        <w:t>En este proyecto se llevará a cabo el desarrollo de una herramienta de software basado en el algoritmo de Bayes Ingenuo (Naive Bayes) que nos permitirá clasificar instancias para apoyar la toma de decisiones en diversas áreas.</w:t>
       </w:r>
       <w:r>
         <w:br w:type="page"/>
@@ -1438,15 +1707,7 @@
           <w:b/>
           <w:bCs/>
         </w:rPr>
-        <w:t xml:space="preserve">Arquitectura basada en MVC </w:t>
-      </w:r>
-      <w:r>
-        <w:rPr>
-          <w:rFonts w:ascii="Arial" w:hAnsi="Arial"/>
-          <w:b/>
-          <w:bCs/>
-        </w:rPr>
-        <w:t>(Modelo Vista Controlador)</w:t>
+        <w:t>Arquitectura basada en MVC (Modelo Vista Controlador)</w:t>
       </w:r>
     </w:p>
     <w:p>
@@ -1628,8 +1889,7 @@
       </w:pPr>
       <w:r>
         <w:rPr>
-          <w:b/>
-          <w:bCs/>
+          <w:rFonts w:ascii="Arial" w:hAnsi="Arial"/>
         </w:rPr>
       </w:r>
     </w:p>
@@ -2208,6 +2468,7 @@
       <w:pgNumType w:fmt="decimal"/>
       <w:formProt w:val="false"/>
       <w:textDirection w:val="lrTb"/>
+      <w:docGrid w:type="default" w:linePitch="100" w:charSpace="0"/>
     </w:sectPr>
   </w:body>
 </w:document>
@@ -2634,7 +2895,6 @@
     </w:rPrDefault>
     <w:pPrDefault>
       <w:pPr>
-        <w:widowControl/>
         <w:suppressAutoHyphens w:val="true"/>
       </w:pPr>
     </w:pPrDefault>
@@ -2644,7 +2904,10 @@
     <w:qFormat/>
     <w:pPr>
       <w:widowControl/>
+      <w:suppressAutoHyphens w:val="true"/>
       <w:bidi w:val="0"/>
+      <w:spacing w:before="0" w:after="0"/>
+      <w:jc w:val="left"/>
     </w:pPr>
     <w:rPr>
       <w:rFonts w:ascii="Liberation Serif" w:hAnsi="Liberation Serif" w:eastAsia="NSimSun" w:cs="Lucida Sans"/>
@@ -2666,6 +2929,19 @@
     <w:name w:val="Símbolos de numeración"/>
     <w:qFormat/>
     <w:rPr/>
+  </w:style>
+  <w:style w:type="character" w:styleId="DefaultParagraphFont">
+    <w:name w:val="Default Paragraph Font"/>
+    <w:qFormat/>
+    <w:rPr/>
+  </w:style>
+  <w:style w:type="character" w:styleId="EnlacedeInternet">
+    <w:name w:val="Enlace de Internet"/>
+    <w:basedOn w:val="DefaultParagraphFont"/>
+    <w:rPr>
+      <w:color w:val="0000FF"/>
+      <w:u w:val="single"/>
+    </w:rPr>
   </w:style>
   <w:style w:type="paragraph" w:styleId="Ttulo">
     <w:name w:val="Título"/>

</xml_diff>

<commit_message>
Primer versión de interfaz y marco teorico en documentaciones
</commit_message>
<xml_diff>
--- a/naive-bayes/naive-bayes.docx
+++ b/naive-bayes/naive-bayes.docx
@@ -811,17 +811,17 @@
         <w:bidi w:val="0"/>
         <w:jc w:val="center"/>
         <w:rPr>
-          <w:rFonts w:ascii="Arial" w:hAnsi="Arial"/>
-          <w:b/>
-          <w:b/>
-          <w:bCs/>
-        </w:rPr>
-      </w:pPr>
-      <w:r>
-        <w:rPr>
-          <w:rFonts w:ascii="Arial" w:hAnsi="Arial"/>
-          <w:b/>
-          <w:bCs/>
+          <w:sz w:val="28"/>
+          <w:szCs w:val="28"/>
+        </w:rPr>
+      </w:pPr>
+      <w:r>
+        <w:rPr>
+          <w:rFonts w:ascii="Arial" w:hAnsi="Arial"/>
+          <w:b/>
+          <w:bCs/>
+          <w:sz w:val="28"/>
+          <w:szCs w:val="28"/>
         </w:rPr>
         <w:t>Indice</w:t>
       </w:r>
@@ -850,17 +850,17 @@
         <w:bidi w:val="0"/>
         <w:jc w:val="center"/>
         <w:rPr>
-          <w:rFonts w:ascii="Arial" w:hAnsi="Arial"/>
-          <w:b/>
-          <w:b/>
-          <w:bCs/>
-        </w:rPr>
-      </w:pPr>
-      <w:r>
-        <w:rPr>
-          <w:rFonts w:ascii="Arial" w:hAnsi="Arial"/>
-          <w:b/>
-          <w:bCs/>
+          <w:sz w:val="28"/>
+          <w:szCs w:val="28"/>
+        </w:rPr>
+      </w:pPr>
+      <w:r>
+        <w:rPr>
+          <w:rFonts w:ascii="Arial" w:hAnsi="Arial"/>
+          <w:b/>
+          <w:bCs/>
+          <w:sz w:val="28"/>
+          <w:szCs w:val="28"/>
         </w:rPr>
         <w:t>Introducción</w:t>
       </w:r>
@@ -891,17 +891,17 @@
         <w:bidi w:val="0"/>
         <w:jc w:val="both"/>
         <w:rPr>
-          <w:rFonts w:ascii="Arial" w:hAnsi="Arial"/>
-          <w:b/>
-          <w:b/>
-          <w:bCs/>
-        </w:rPr>
-      </w:pPr>
-      <w:r>
-        <w:rPr>
-          <w:rFonts w:ascii="Arial" w:hAnsi="Arial"/>
-          <w:b/>
-          <w:bCs/>
+          <w:sz w:val="28"/>
+          <w:szCs w:val="28"/>
+        </w:rPr>
+      </w:pPr>
+      <w:r>
+        <w:rPr>
+          <w:rFonts w:ascii="Arial" w:hAnsi="Arial"/>
+          <w:b/>
+          <w:bCs/>
+          <w:sz w:val="28"/>
+          <w:szCs w:val="28"/>
         </w:rPr>
         <w:t>¿Qué es el aprendizaje maquina?</w:t>
       </w:r>
@@ -912,7 +912,7 @@
         <w:bidi w:val="0"/>
         <w:jc w:val="both"/>
         <w:rPr>
-          <w:rFonts w:ascii="Arial" w:hAnsi="Arial" w:cs="Calibri" w:cstheme="minorHAnsi"/>
+          <w:rFonts w:ascii="Arial" w:hAnsi="Arial" w:cs="" w:cstheme="minorHAnsi"/>
           <w:color w:val="000000"/>
           <w:sz w:val="24"/>
           <w:szCs w:val="24"/>
@@ -921,32 +921,35 @@
       </w:pPr>
       <w:r>
         <w:rPr>
-          <w:b w:val="false"/>
-          <w:bCs w:val="false"/>
-        </w:rPr>
-      </w:r>
-    </w:p>
-    <w:p>
-      <w:pPr>
-        <w:pStyle w:val="Normal"/>
-        <w:bidi w:val="0"/>
-        <w:jc w:val="both"/>
-        <w:rPr>
-          <w:b w:val="false"/>
-          <w:b w:val="false"/>
-          <w:bCs w:val="false"/>
-        </w:rPr>
-      </w:pPr>
-      <w:r>
-        <w:rPr>
-          <w:rFonts w:cs="Calibri" w:ascii="Arial" w:hAnsi="Arial" w:cstheme="minorHAnsi"/>
-          <w:b w:val="false"/>
-          <w:bCs w:val="false"/>
+          <w:rFonts w:cs="" w:cstheme="minorHAnsi" w:ascii="Arial" w:hAnsi="Arial"/>
           <w:color w:val="000000"/>
           <w:sz w:val="24"/>
           <w:szCs w:val="24"/>
           <w:shd w:fill="FFFFFF" w:val="clear"/>
         </w:rPr>
+      </w:r>
+    </w:p>
+    <w:p>
+      <w:pPr>
+        <w:pStyle w:val="Normal"/>
+        <w:bidi w:val="0"/>
+        <w:jc w:val="both"/>
+        <w:rPr>
+          <w:b w:val="false"/>
+          <w:b w:val="false"/>
+          <w:bCs w:val="false"/>
+        </w:rPr>
+      </w:pPr>
+      <w:r>
+        <w:rPr>
+          <w:rFonts w:cs="" w:ascii="Arial" w:hAnsi="Arial" w:cstheme="minorHAnsi"/>
+          <w:b w:val="false"/>
+          <w:bCs w:val="false"/>
+          <w:color w:val="000000"/>
+          <w:sz w:val="24"/>
+          <w:szCs w:val="24"/>
+          <w:shd w:fill="FFFFFF" w:val="clear"/>
+        </w:rPr>
         <w:t xml:space="preserve">Es el área de la ciencia computacional que se centra en el análisis y la interpretación de patrones y estructuras de datos que hacen posible el aprendizaje, el razonamiento y la toma de decisiones sin interacción humana. </w:t>
       </w:r>
     </w:p>
@@ -956,7 +959,7 @@
         <w:bidi w:val="0"/>
         <w:jc w:val="both"/>
         <w:rPr>
-          <w:rFonts w:ascii="Arial" w:hAnsi="Arial" w:cs="Calibri" w:cstheme="minorHAnsi"/>
+          <w:rFonts w:ascii="Arial" w:hAnsi="Arial" w:cs="" w:cstheme="minorHAnsi"/>
           <w:color w:val="000000"/>
           <w:sz w:val="24"/>
           <w:szCs w:val="24"/>
@@ -965,32 +968,35 @@
       </w:pPr>
       <w:r>
         <w:rPr>
-          <w:b w:val="false"/>
-          <w:bCs w:val="false"/>
-        </w:rPr>
-      </w:r>
-    </w:p>
-    <w:p>
-      <w:pPr>
-        <w:pStyle w:val="Normal"/>
-        <w:bidi w:val="0"/>
-        <w:jc w:val="both"/>
-        <w:rPr>
-          <w:b w:val="false"/>
-          <w:b w:val="false"/>
-          <w:bCs w:val="false"/>
-        </w:rPr>
-      </w:pPr>
-      <w:r>
-        <w:rPr>
-          <w:rFonts w:cs="Calibri" w:ascii="Arial" w:hAnsi="Arial" w:cstheme="minorHAnsi"/>
-          <w:b w:val="false"/>
-          <w:bCs w:val="false"/>
+          <w:rFonts w:cs="" w:cstheme="minorHAnsi" w:ascii="Arial" w:hAnsi="Arial"/>
           <w:color w:val="000000"/>
           <w:sz w:val="24"/>
           <w:szCs w:val="24"/>
           <w:shd w:fill="FFFFFF" w:val="clear"/>
         </w:rPr>
+      </w:r>
+    </w:p>
+    <w:p>
+      <w:pPr>
+        <w:pStyle w:val="Normal"/>
+        <w:bidi w:val="0"/>
+        <w:jc w:val="both"/>
+        <w:rPr>
+          <w:b w:val="false"/>
+          <w:b w:val="false"/>
+          <w:bCs w:val="false"/>
+        </w:rPr>
+      </w:pPr>
+      <w:r>
+        <w:rPr>
+          <w:rFonts w:cs="" w:ascii="Arial" w:hAnsi="Arial" w:cstheme="minorHAnsi"/>
+          <w:b w:val="false"/>
+          <w:bCs w:val="false"/>
+          <w:color w:val="000000"/>
+          <w:sz w:val="24"/>
+          <w:szCs w:val="24"/>
+          <w:shd w:fill="FFFFFF" w:val="clear"/>
+        </w:rPr>
         <w:t>Dicho de otro modo, el aprendizaje automático permite que el usuario alimente un algoritmo informático con una cantidad ingente de datos, a partir de los cuales el ordenador analice toda la información y sea capaz de tomar decisiones y hacer recomendaciones basándose únicamente en los datos introducidos. En el caso de identificar correcciones, el algoritmo puede incorporar esa información para mejorar la toma de decisiones futura.</w:t>
       </w:r>
     </w:p>
@@ -1020,17 +1026,17 @@
         <w:bidi w:val="0"/>
         <w:jc w:val="both"/>
         <w:rPr>
-          <w:rFonts w:ascii="Arial" w:hAnsi="Arial"/>
-          <w:b/>
-          <w:b/>
-          <w:bCs/>
-        </w:rPr>
-      </w:pPr>
-      <w:r>
-        <w:rPr>
-          <w:rFonts w:ascii="Arial" w:hAnsi="Arial"/>
-          <w:b/>
-          <w:bCs/>
+          <w:sz w:val="28"/>
+          <w:szCs w:val="28"/>
+        </w:rPr>
+      </w:pPr>
+      <w:r>
+        <w:rPr>
+          <w:rFonts w:ascii="Arial" w:hAnsi="Arial"/>
+          <w:b/>
+          <w:bCs/>
+          <w:sz w:val="28"/>
+          <w:szCs w:val="28"/>
         </w:rPr>
         <w:t>¿Qué es un clasificador?</w:t>
       </w:r>
@@ -1048,372 +1054,1621 @@
         </w:rPr>
       </w:pPr>
       <w:r>
+        <w:rPr>
+          <w:rFonts w:ascii="Arial" w:hAnsi="Arial"/>
+          <w:b/>
+          <w:bCs/>
+        </w:rPr>
+      </w:r>
+    </w:p>
+    <w:p>
+      <w:pPr>
+        <w:pStyle w:val="Normal"/>
+        <w:bidi w:val="0"/>
+        <w:jc w:val="both"/>
         <w:rPr/>
-      </w:r>
-    </w:p>
-    <w:p>
-      <w:pPr>
-        <w:pStyle w:val="Normal"/>
-        <w:bidi w:val="0"/>
-        <w:jc w:val="both"/>
+      </w:pPr>
+      <w:r>
+        <w:rPr>
+          <w:rFonts w:ascii="Arial" w:hAnsi="Arial"/>
+          <w:b w:val="false"/>
+          <w:bCs w:val="false"/>
+          <w:sz w:val="24"/>
+          <w:szCs w:val="24"/>
+        </w:rPr>
+        <w:t>Se utiliza en referencia al algoritmo</w:t>
+      </w:r>
+      <w:r>
+        <w:rPr>
+          <w:rStyle w:val="EnlacedeInternet"/>
+          <w:rFonts w:ascii="Arial" w:hAnsi="Arial"/>
+          <w:b w:val="false"/>
+          <w:bCs w:val="false"/>
+          <w:color w:val="000000" w:themeColor="text1"/>
+          <w:sz w:val="24"/>
+          <w:szCs w:val="24"/>
+          <w:u w:val="none"/>
+        </w:rPr>
+        <w:t xml:space="preserve"> </w:t>
+      </w:r>
+      <w:r>
+        <w:rPr>
+          <w:rFonts w:ascii="Arial" w:hAnsi="Arial"/>
+          <w:b w:val="false"/>
+          <w:bCs w:val="false"/>
+          <w:sz w:val="24"/>
+          <w:szCs w:val="24"/>
+        </w:rPr>
+        <w:t>utilizado para asignar un elemento entrante no etiquetado en una categoría concreta conocida. Dicho algoritmo, permite pues, ordenar o disponer por clases elementos entrantes, a partir de cierta información característica de estos. Una manera de implementar un clasificador es seleccionar un conjunto de ejemplos etiquetados y tratar de definir una regla que permita asignar una etiqueta</w:t>
+      </w:r>
+      <w:r>
+        <w:rPr>
+          <w:rStyle w:val="EnlacedeInternet"/>
+          <w:rFonts w:ascii="Arial" w:hAnsi="Arial"/>
+          <w:b w:val="false"/>
+          <w:bCs w:val="false"/>
+          <w:color w:val="auto"/>
+          <w:sz w:val="24"/>
+          <w:szCs w:val="24"/>
+          <w:u w:val="none"/>
+        </w:rPr>
+        <w:t xml:space="preserve"> </w:t>
+      </w:r>
+      <w:r>
+        <w:rPr>
+          <w:rFonts w:ascii="Arial" w:hAnsi="Arial"/>
+          <w:b w:val="false"/>
+          <w:bCs w:val="false"/>
+          <w:sz w:val="24"/>
+          <w:szCs w:val="24"/>
+        </w:rPr>
+        <w:t>a cualquier otro dato de entrada.</w:t>
+      </w:r>
+    </w:p>
+    <w:p>
+      <w:pPr>
+        <w:pStyle w:val="Normal"/>
+        <w:bidi w:val="0"/>
+        <w:jc w:val="both"/>
+        <w:rPr>
+          <w:rFonts w:ascii="Arial" w:hAnsi="Arial"/>
+          <w:b/>
+          <w:b/>
+          <w:bCs/>
+        </w:rPr>
+      </w:pPr>
+      <w:r>
+        <w:rPr>
+          <w:rFonts w:ascii="Arial" w:hAnsi="Arial"/>
+          <w:b/>
+          <w:bCs/>
+        </w:rPr>
+      </w:r>
+    </w:p>
+    <w:p>
+      <w:pPr>
+        <w:pStyle w:val="Normal"/>
+        <w:bidi w:val="0"/>
+        <w:jc w:val="both"/>
+        <w:rPr>
+          <w:sz w:val="28"/>
+          <w:szCs w:val="28"/>
+        </w:rPr>
+      </w:pPr>
+      <w:r>
+        <w:rPr>
+          <w:rFonts w:ascii="Arial" w:hAnsi="Arial"/>
+          <w:b/>
+          <w:bCs/>
+          <w:sz w:val="28"/>
+          <w:szCs w:val="28"/>
+        </w:rPr>
+        <w:t>Describir que se hará en este proyecto.</w:t>
+      </w:r>
+    </w:p>
+    <w:p>
+      <w:pPr>
+        <w:pStyle w:val="Normal"/>
+        <w:bidi w:val="0"/>
+        <w:jc w:val="both"/>
+        <w:rPr>
+          <w:rFonts w:ascii="Arial" w:hAnsi="Arial"/>
+          <w:b/>
+          <w:b/>
+          <w:bCs/>
+        </w:rPr>
+      </w:pPr>
+      <w:r>
+        <w:rPr>
+          <w:rFonts w:ascii="Arial" w:hAnsi="Arial"/>
+          <w:b/>
+          <w:bCs/>
+        </w:rPr>
+      </w:r>
+    </w:p>
+    <w:p>
+      <w:pPr>
+        <w:pStyle w:val="Normal"/>
+        <w:bidi w:val="0"/>
+        <w:jc w:val="both"/>
+        <w:rPr>
+          <w:rFonts w:ascii="Arial" w:hAnsi="Arial"/>
+          <w:b w:val="false"/>
+          <w:b w:val="false"/>
+          <w:bCs w:val="false"/>
+        </w:rPr>
+      </w:pPr>
+      <w:r>
+        <w:rPr>
+          <w:rFonts w:cs="" w:ascii="Arial" w:hAnsi="Arial" w:cstheme="minorHAnsi"/>
+          <w:b w:val="false"/>
+          <w:bCs w:val="false"/>
+          <w:sz w:val="24"/>
+          <w:szCs w:val="24"/>
+        </w:rPr>
+        <w:t>Clasificar cosas es parte de nuestra vida desde que somos pequeños, este proceso está en muchas de nuestras actividades cotidianas, d</w:t>
+      </w:r>
+      <w:r>
+        <w:rPr>
+          <w:rFonts w:ascii="Arial" w:hAnsi="Arial"/>
+          <w:b w:val="false"/>
+          <w:bCs w:val="false"/>
+        </w:rPr>
+        <w:t xml:space="preserve">ebido a esto, se necesitan herramientas que faciliten el proceso de clasificación de grandes cantidades de información, y que sea fácil catalogar personas u objetos con base en ciertos criterios. </w:t>
+      </w:r>
+    </w:p>
+    <w:p>
+      <w:pPr>
+        <w:pStyle w:val="Normal"/>
+        <w:bidi w:val="0"/>
+        <w:jc w:val="both"/>
+        <w:rPr>
+          <w:rFonts w:cs="" w:cstheme="minorHAnsi"/>
+          <w:sz w:val="24"/>
+          <w:szCs w:val="24"/>
+        </w:rPr>
+      </w:pPr>
+      <w:r>
+        <w:rPr>
+          <w:rFonts w:cs="" w:cstheme="minorHAnsi"/>
+          <w:sz w:val="24"/>
+          <w:szCs w:val="24"/>
+        </w:rPr>
+      </w:r>
+    </w:p>
+    <w:p>
+      <w:pPr>
+        <w:pStyle w:val="Normal"/>
+        <w:bidi w:val="0"/>
+        <w:jc w:val="both"/>
+        <w:rPr>
+          <w:rFonts w:ascii="Arial" w:hAnsi="Arial"/>
+          <w:b w:val="false"/>
+          <w:b w:val="false"/>
+          <w:bCs w:val="false"/>
+        </w:rPr>
+      </w:pPr>
+      <w:r>
+        <w:rPr>
+          <w:rFonts w:cs="" w:ascii="Arial" w:hAnsi="Arial" w:cstheme="minorHAnsi"/>
+          <w:b w:val="false"/>
+          <w:bCs w:val="false"/>
+          <w:sz w:val="24"/>
+          <w:szCs w:val="24"/>
+        </w:rPr>
+        <w:t>En este proyecto se llevará a cabo el desarrollo de una herramienta de software basado en el algoritmo de Bayes Ingenuo (Naive Bayes) que nos permitirá clasificar instancias para apoyar la toma de decisiones en diversas áreas.</w:t>
+      </w:r>
+      <w:r>
+        <w:br w:type="page"/>
+      </w:r>
+    </w:p>
+    <w:p>
+      <w:pPr>
+        <w:pStyle w:val="Normal"/>
+        <w:bidi w:val="0"/>
+        <w:jc w:val="center"/>
+        <w:rPr>
+          <w:sz w:val="28"/>
+          <w:szCs w:val="28"/>
+        </w:rPr>
+      </w:pPr>
+      <w:r>
+        <w:rPr>
+          <w:rFonts w:ascii="Arial" w:hAnsi="Arial"/>
+          <w:b/>
+          <w:bCs/>
+          <w:sz w:val="28"/>
+          <w:szCs w:val="28"/>
+        </w:rPr>
+        <w:t>Marco teórico</w:t>
+      </w:r>
+    </w:p>
+    <w:p>
+      <w:pPr>
+        <w:pStyle w:val="Normal"/>
+        <w:bidi w:val="0"/>
+        <w:jc w:val="center"/>
+        <w:rPr>
+          <w:rFonts w:ascii="Arial" w:hAnsi="Arial"/>
+          <w:b/>
+          <w:b/>
+          <w:bCs/>
+        </w:rPr>
+      </w:pPr>
+      <w:r>
+        <w:rPr>
+          <w:rFonts w:ascii="Arial" w:hAnsi="Arial"/>
+          <w:b/>
+          <w:bCs/>
+        </w:rPr>
+      </w:r>
+    </w:p>
+    <w:p>
+      <w:pPr>
+        <w:pStyle w:val="Normal"/>
+        <w:bidi w:val="0"/>
+        <w:jc w:val="both"/>
+        <w:rPr>
+          <w:sz w:val="28"/>
+          <w:szCs w:val="28"/>
+        </w:rPr>
+      </w:pPr>
+      <w:r>
+        <w:rPr>
+          <w:rFonts w:ascii="Arial" w:hAnsi="Arial"/>
+          <w:b/>
+          <w:bCs/>
+          <w:sz w:val="28"/>
+          <w:szCs w:val="28"/>
+        </w:rPr>
+        <w:t>Aprendizaje Maquina</w:t>
+      </w:r>
+    </w:p>
+    <w:p>
+      <w:pPr>
+        <w:pStyle w:val="Normal"/>
+        <w:bidi w:val="0"/>
+        <w:jc w:val="both"/>
+        <w:rPr>
+          <w:rFonts w:ascii="Arial" w:hAnsi="Arial"/>
+          <w:b/>
+          <w:b/>
+          <w:bCs/>
+        </w:rPr>
+      </w:pPr>
+      <w:r>
         <w:rPr/>
-      </w:pPr>
-      <w:r>
-        <w:rPr>
-          <w:rFonts w:ascii="Arial" w:hAnsi="Arial"/>
-          <w:b w:val="false"/>
-          <w:bCs w:val="false"/>
-          <w:sz w:val="24"/>
-          <w:szCs w:val="24"/>
-        </w:rPr>
-        <w:t xml:space="preserve">Se utiliza en referencia al </w:t>
-      </w:r>
-      <w:r>
-        <w:rPr>
-          <w:rFonts w:ascii="Arial" w:hAnsi="Arial"/>
-          <w:b w:val="false"/>
-          <w:bCs w:val="false"/>
-          <w:sz w:val="24"/>
-          <w:szCs w:val="24"/>
-        </w:rPr>
-        <w:t>algoritmo</w:t>
-      </w:r>
-      <w:r>
-        <w:rPr>
-          <w:rStyle w:val="EnlacedeInternet"/>
-          <w:rFonts w:ascii="Arial" w:hAnsi="Arial"/>
-          <w:b w:val="false"/>
-          <w:bCs w:val="false"/>
-          <w:color w:val="000000" w:themeColor="text1"/>
-          <w:sz w:val="24"/>
-          <w:szCs w:val="24"/>
-          <w:u w:val="none"/>
+      </w:r>
+    </w:p>
+    <w:p>
+      <w:pPr>
+        <w:pStyle w:val="Normal"/>
+        <w:bidi w:val="0"/>
+        <w:jc w:val="both"/>
+        <w:rPr>
+          <w:rFonts w:ascii="Arial" w:hAnsi="Arial"/>
+        </w:rPr>
+      </w:pPr>
+      <w:r>
+        <w:rPr>
+          <w:rFonts w:ascii="Arial" w:hAnsi="Arial"/>
+          <w:sz w:val="24"/>
+          <w:szCs w:val="24"/>
+        </w:rPr>
+        <w:t xml:space="preserve">El “machine learning” </w:t>
+      </w:r>
+      <w:r>
+        <w:rPr>
+          <w:rFonts w:ascii="Arial" w:hAnsi="Arial"/>
+          <w:sz w:val="24"/>
+          <w:szCs w:val="24"/>
+        </w:rPr>
+        <w:t xml:space="preserve">o </w:t>
+      </w:r>
+      <w:r>
+        <w:rPr>
+          <w:rFonts w:ascii="Arial" w:hAnsi="Arial"/>
+          <w:sz w:val="24"/>
+          <w:szCs w:val="24"/>
+        </w:rPr>
+        <w:t>aprendizaje automático es una rama de la inteligencia artificial que permite que las máquinas aprendan sin ser expresamente programadas para ello. Una habilidad indispensable para hacer sistemas capaces de identificar patrones entre los datos para hacer predicciones. Esta tecnología está presente en un sinfín de aplicaciones como las recomendaciones de Netflix o Spotify, las respuestas inteligentes de Gmail o el habla de Siri y Alexa.</w:t>
+      </w:r>
+    </w:p>
+    <w:p>
+      <w:pPr>
+        <w:pStyle w:val="Normal"/>
+        <w:bidi w:val="0"/>
+        <w:jc w:val="both"/>
+        <w:rPr>
+          <w:sz w:val="24"/>
+          <w:szCs w:val="24"/>
+        </w:rPr>
+      </w:pPr>
+      <w:r>
+        <w:rPr>
+          <w:rFonts w:ascii="Arial" w:hAnsi="Arial"/>
+        </w:rPr>
+      </w:r>
+    </w:p>
+    <w:p>
+      <w:pPr>
+        <w:pStyle w:val="Normal"/>
+        <w:bidi w:val="0"/>
+        <w:jc w:val="both"/>
+        <w:rPr>
+          <w:rFonts w:ascii="Arial" w:hAnsi="Arial"/>
+        </w:rPr>
+      </w:pPr>
+      <w:r>
+        <w:rPr>
+          <w:rFonts w:ascii="Arial" w:hAnsi="Arial"/>
+          <w:sz w:val="24"/>
+          <w:szCs w:val="24"/>
+        </w:rPr>
+        <w:t>“</w:t>
+      </w:r>
+      <w:r>
+        <w:rPr>
+          <w:rFonts w:ascii="Arial" w:hAnsi="Arial"/>
+          <w:sz w:val="24"/>
+          <w:szCs w:val="24"/>
+        </w:rPr>
+        <w:t>En definitiva, el “machine learning” es un maestro del reconocimiento de patrones, y es capaz de convertir una muestra de datos en un programa informático capaz de extraer inferencias de nuevos conjuntos de datos para los que no ha sido entrenado previamente”, explica José Luis Espinoza, científico de datos de BBVA México. Esta capacidad de aprendizaje se emplea también para la mejora de motores de búsqueda, la robótica, el diagnóstico médico o incluso la detección del fraude en el uso de tarjetas de crédito.</w:t>
+      </w:r>
+    </w:p>
+    <w:p>
+      <w:pPr>
+        <w:pStyle w:val="Normal"/>
+        <w:bidi w:val="0"/>
+        <w:jc w:val="both"/>
+        <w:rPr>
+          <w:sz w:val="24"/>
+          <w:szCs w:val="24"/>
+        </w:rPr>
+      </w:pPr>
+      <w:r>
+        <w:rPr>
+          <w:rFonts w:ascii="Arial" w:hAnsi="Arial"/>
+        </w:rPr>
+      </w:r>
+    </w:p>
+    <w:p>
+      <w:pPr>
+        <w:pStyle w:val="Normal"/>
+        <w:bidi w:val="0"/>
+        <w:jc w:val="both"/>
+        <w:rPr>
+          <w:sz w:val="24"/>
+          <w:szCs w:val="24"/>
+        </w:rPr>
+      </w:pPr>
+      <w:r>
+        <w:rPr>
+          <w:rFonts w:ascii="Arial" w:hAnsi="Arial"/>
+          <w:sz w:val="24"/>
+          <w:szCs w:val="24"/>
+        </w:rPr>
+        <w:t>Algunos de los usos prácticos más habituales del aprendizaje maquina:</w:t>
+      </w:r>
+    </w:p>
+    <w:p>
+      <w:pPr>
+        <w:pStyle w:val="Normal"/>
+        <w:bidi w:val="0"/>
+        <w:jc w:val="both"/>
+        <w:rPr>
+          <w:sz w:val="24"/>
+          <w:szCs w:val="24"/>
+        </w:rPr>
+      </w:pPr>
+      <w:r>
+        <w:rPr>
+          <w:rFonts w:ascii="Arial" w:hAnsi="Arial"/>
+        </w:rPr>
+      </w:r>
+    </w:p>
+    <w:p>
+      <w:pPr>
+        <w:pStyle w:val="ListParagraph"/>
+        <w:numPr>
+          <w:ilvl w:val="0"/>
+          <w:numId w:val="3"/>
+        </w:numPr>
+        <w:jc w:val="both"/>
+        <w:rPr>
+          <w:rFonts w:ascii="Arial" w:hAnsi="Arial"/>
+        </w:rPr>
+      </w:pPr>
+      <w:r>
+        <w:rPr>
+          <w:rFonts w:ascii="Arial" w:hAnsi="Arial"/>
+          <w:sz w:val="24"/>
+          <w:szCs w:val="24"/>
+        </w:rPr>
+        <w:t>Seguridad informática, diagnóstico de ataques, prevención de fraude Online, detección de anomalías, etc.</w:t>
+      </w:r>
+    </w:p>
+    <w:p>
+      <w:pPr>
+        <w:pStyle w:val="ListParagraph"/>
+        <w:numPr>
+          <w:ilvl w:val="0"/>
+          <w:numId w:val="3"/>
+        </w:numPr>
+        <w:jc w:val="both"/>
+        <w:rPr>
+          <w:rFonts w:ascii="Arial" w:hAnsi="Arial"/>
+        </w:rPr>
+      </w:pPr>
+      <w:r>
+        <w:rPr>
+          <w:rFonts w:ascii="Arial" w:hAnsi="Arial"/>
+          <w:sz w:val="24"/>
+          <w:szCs w:val="24"/>
+        </w:rPr>
+        <w:t>Reconocimiento de imágenes o patrones (facial, dactilar, objetos, voz, etc).</w:t>
+      </w:r>
+    </w:p>
+    <w:p>
+      <w:pPr>
+        <w:pStyle w:val="ListParagraph"/>
+        <w:numPr>
+          <w:ilvl w:val="0"/>
+          <w:numId w:val="3"/>
+        </w:numPr>
+        <w:jc w:val="both"/>
+        <w:rPr>
+          <w:rFonts w:ascii="Arial" w:hAnsi="Arial"/>
+        </w:rPr>
+      </w:pPr>
+      <w:r>
+        <w:rPr>
+          <w:rFonts w:ascii="Arial" w:hAnsi="Arial"/>
+          <w:sz w:val="24"/>
+          <w:szCs w:val="24"/>
+        </w:rPr>
+        <w:t>Conducción autónoma, mediante algoritmos deep learning: identificación de imágenes en tiempo real, detección de obstáculos y señales de tráfico, prevención de accidentes, etc.</w:t>
+      </w:r>
+    </w:p>
+    <w:p>
+      <w:pPr>
+        <w:pStyle w:val="ListParagraph"/>
+        <w:numPr>
+          <w:ilvl w:val="0"/>
+          <w:numId w:val="3"/>
+        </w:numPr>
+        <w:jc w:val="both"/>
+        <w:rPr>
+          <w:rFonts w:ascii="Arial" w:hAnsi="Arial"/>
+        </w:rPr>
+      </w:pPr>
+      <w:r>
+        <w:rPr>
+          <w:rFonts w:ascii="Arial" w:hAnsi="Arial"/>
+          <w:sz w:val="24"/>
+          <w:szCs w:val="24"/>
+        </w:rPr>
+        <w:t>Salud: evaluación automática de pruebas diagnósticas, robótica médica, etc.</w:t>
+      </w:r>
+    </w:p>
+    <w:p>
+      <w:pPr>
+        <w:pStyle w:val="ListParagraph"/>
+        <w:numPr>
+          <w:ilvl w:val="0"/>
+          <w:numId w:val="3"/>
+        </w:numPr>
+        <w:jc w:val="both"/>
+        <w:rPr>
+          <w:rFonts w:ascii="Arial" w:hAnsi="Arial"/>
+        </w:rPr>
+      </w:pPr>
+      <w:r>
+        <w:rPr>
+          <w:rFonts w:ascii="Arial" w:hAnsi="Arial"/>
+          <w:sz w:val="24"/>
+          <w:szCs w:val="24"/>
+        </w:rPr>
+        <w:t>Análisis de mercado de valores (predicciones financieras, evolución de mercados etc).</w:t>
+      </w:r>
+    </w:p>
+    <w:p>
+      <w:pPr>
+        <w:pStyle w:val="ListParagraph"/>
+        <w:numPr>
+          <w:ilvl w:val="0"/>
+          <w:numId w:val="3"/>
+        </w:numPr>
+        <w:bidi w:val="0"/>
+        <w:jc w:val="both"/>
+        <w:rPr>
+          <w:rFonts w:ascii="Arial" w:hAnsi="Arial"/>
+        </w:rPr>
+      </w:pPr>
+      <w:r>
+        <w:rPr>
+          <w:rFonts w:ascii="Arial" w:hAnsi="Arial"/>
+          <w:sz w:val="24"/>
+          <w:szCs w:val="24"/>
+        </w:rPr>
+        <w:t>Motores de recomendación.</w:t>
+      </w:r>
+    </w:p>
+    <w:p>
+      <w:pPr>
+        <w:pStyle w:val="Normal"/>
+        <w:bidi w:val="0"/>
+        <w:jc w:val="both"/>
+        <w:rPr>
+          <w:rFonts w:ascii="Arial" w:hAnsi="Arial"/>
+          <w:b/>
+          <w:b/>
+          <w:bCs/>
+        </w:rPr>
+      </w:pPr>
+      <w:r>
+        <w:rPr>
+          <w:rFonts w:ascii="Arial" w:hAnsi="Arial"/>
+          <w:b/>
+          <w:bCs/>
+        </w:rPr>
+      </w:r>
+    </w:p>
+    <w:p>
+      <w:pPr>
+        <w:pStyle w:val="Normal"/>
+        <w:bidi w:val="0"/>
+        <w:jc w:val="both"/>
+        <w:rPr>
+          <w:sz w:val="28"/>
+          <w:szCs w:val="28"/>
+        </w:rPr>
+      </w:pPr>
+      <w:r>
+        <w:rPr>
+          <w:rFonts w:ascii="Arial" w:hAnsi="Arial"/>
+          <w:b/>
+          <w:bCs/>
+          <w:sz w:val="28"/>
+          <w:szCs w:val="28"/>
+        </w:rPr>
+        <w:t>Algoritmos supervisados y no supervisados</w:t>
+      </w:r>
+    </w:p>
+    <w:p>
+      <w:pPr>
+        <w:pStyle w:val="Normal"/>
+        <w:bidi w:val="0"/>
+        <w:jc w:val="both"/>
+        <w:rPr>
+          <w:rFonts w:ascii="Arial" w:hAnsi="Arial"/>
+          <w:b/>
+          <w:b/>
+          <w:bCs/>
+        </w:rPr>
+      </w:pPr>
+      <w:r>
+        <w:rPr/>
+      </w:r>
+    </w:p>
+    <w:p>
+      <w:pPr>
+        <w:pStyle w:val="Normal"/>
+        <w:bidi w:val="0"/>
+        <w:jc w:val="both"/>
+        <w:rPr>
+          <w:b w:val="false"/>
+          <w:b w:val="false"/>
+          <w:bCs w:val="false"/>
+        </w:rPr>
+      </w:pPr>
+      <w:r>
+        <w:rPr>
+          <w:rFonts w:ascii="Arial" w:hAnsi="Arial"/>
+          <w:b/>
+          <w:bCs/>
+          <w:sz w:val="24"/>
+          <w:szCs w:val="24"/>
+        </w:rPr>
+        <w:t>Supervisado</w:t>
+      </w:r>
+      <w:r>
+        <w:rPr>
+          <w:rFonts w:ascii="Arial" w:hAnsi="Arial"/>
+          <w:b w:val="false"/>
+          <w:bCs w:val="false"/>
+          <w:sz w:val="24"/>
+          <w:szCs w:val="24"/>
+        </w:rPr>
+        <w:t>. En el aprendizaje supervisado, los algoritmos trabajan con datos “etiquetados” (labeled data), intentado encontrar una función que, dadas las variables de entrada (input data), les asigne la etiqueta de salida adecuada. El algoritmo se entrena con un “histórico” de datos y así “aprende” a asignar la etiqueta de salida adecuada a un nuevo valor, es decir, predice el valor de salida.</w:t>
+      </w:r>
+    </w:p>
+    <w:p>
+      <w:pPr>
+        <w:pStyle w:val="Normal"/>
+        <w:bidi w:val="0"/>
+        <w:jc w:val="both"/>
+        <w:rPr>
+          <w:rFonts w:ascii="Arial" w:hAnsi="Arial"/>
+          <w:sz w:val="24"/>
+          <w:szCs w:val="24"/>
+        </w:rPr>
+      </w:pPr>
+      <w:r>
+        <w:rPr>
+          <w:b w:val="false"/>
+          <w:bCs w:val="false"/>
+        </w:rPr>
+      </w:r>
+    </w:p>
+    <w:p>
+      <w:pPr>
+        <w:pStyle w:val="Normal"/>
+        <w:bidi w:val="0"/>
+        <w:jc w:val="both"/>
+        <w:rPr>
+          <w:b w:val="false"/>
+          <w:b w:val="false"/>
+          <w:bCs w:val="false"/>
+        </w:rPr>
+      </w:pPr>
+      <w:r>
+        <w:rPr>
+          <w:rFonts w:ascii="Arial" w:hAnsi="Arial"/>
+          <w:b w:val="false"/>
+          <w:bCs w:val="false"/>
+          <w:sz w:val="24"/>
+          <w:szCs w:val="24"/>
+        </w:rPr>
+        <w:t>Se suele usar en:</w:t>
+      </w:r>
+    </w:p>
+    <w:p>
+      <w:pPr>
+        <w:pStyle w:val="Normal"/>
+        <w:bidi w:val="0"/>
+        <w:jc w:val="both"/>
+        <w:rPr>
+          <w:rFonts w:ascii="Arial" w:hAnsi="Arial"/>
+          <w:sz w:val="24"/>
+          <w:szCs w:val="24"/>
+        </w:rPr>
+      </w:pPr>
+      <w:r>
+        <w:rPr>
+          <w:b w:val="false"/>
+          <w:bCs w:val="false"/>
+        </w:rPr>
+      </w:r>
+    </w:p>
+    <w:p>
+      <w:pPr>
+        <w:pStyle w:val="ListParagraph"/>
+        <w:numPr>
+          <w:ilvl w:val="0"/>
+          <w:numId w:val="4"/>
+        </w:numPr>
+        <w:jc w:val="both"/>
+        <w:rPr>
+          <w:rFonts w:ascii="Arial" w:hAnsi="Arial"/>
+        </w:rPr>
+      </w:pPr>
+      <w:r>
+        <w:rPr>
+          <w:rFonts w:ascii="Arial" w:hAnsi="Arial"/>
+          <w:sz w:val="24"/>
+          <w:szCs w:val="24"/>
+        </w:rPr>
+        <w:t>Problemas de clasificación (identificación de dígitos, diagnósticos, o detección de fraude de identidad).</w:t>
+      </w:r>
+    </w:p>
+    <w:p>
+      <w:pPr>
+        <w:pStyle w:val="ListParagraph"/>
+        <w:numPr>
+          <w:ilvl w:val="0"/>
+          <w:numId w:val="4"/>
+        </w:numPr>
+        <w:bidi w:val="0"/>
+        <w:jc w:val="both"/>
+        <w:rPr>
+          <w:rFonts w:ascii="Arial" w:hAnsi="Arial"/>
+          <w:b w:val="false"/>
+          <w:b w:val="false"/>
+          <w:bCs w:val="false"/>
+        </w:rPr>
+      </w:pPr>
+      <w:r>
+        <w:rPr>
+          <w:rFonts w:ascii="Arial" w:hAnsi="Arial"/>
+          <w:b w:val="false"/>
+          <w:bCs w:val="false"/>
+          <w:sz w:val="24"/>
+          <w:szCs w:val="24"/>
+        </w:rPr>
+        <w:t>Problemas de regresión (predicciones meteorológicas, de expectativa de vida, de crecimiento etc).</w:t>
+      </w:r>
+    </w:p>
+    <w:p>
+      <w:pPr>
+        <w:pStyle w:val="ListParagraph"/>
+        <w:bidi w:val="0"/>
+        <w:jc w:val="both"/>
+        <w:rPr>
+          <w:sz w:val="24"/>
+          <w:szCs w:val="24"/>
+        </w:rPr>
+      </w:pPr>
+      <w:r>
+        <w:rPr>
+          <w:rFonts w:ascii="Arial" w:hAnsi="Arial"/>
+          <w:b w:val="false"/>
+          <w:bCs w:val="false"/>
+        </w:rPr>
+      </w:r>
+    </w:p>
+    <w:p>
+      <w:pPr>
+        <w:pStyle w:val="ListParagraph"/>
+        <w:bidi w:val="0"/>
+        <w:jc w:val="both"/>
+        <w:rPr>
+          <w:sz w:val="24"/>
+          <w:szCs w:val="24"/>
+        </w:rPr>
+      </w:pPr>
+      <w:r>
+        <w:rPr>
+          <w:rFonts w:ascii="Arial" w:hAnsi="Arial"/>
+          <w:b w:val="false"/>
+          <w:bCs w:val="false"/>
+        </w:rPr>
+      </w:r>
+    </w:p>
+    <w:p>
+      <w:pPr>
+        <w:pStyle w:val="ListParagraph"/>
+        <w:bidi w:val="0"/>
+        <w:jc w:val="both"/>
+        <w:rPr>
+          <w:sz w:val="24"/>
+          <w:szCs w:val="24"/>
+        </w:rPr>
+      </w:pPr>
+      <w:r>
+        <w:rPr>
+          <w:rFonts w:ascii="Arial" w:hAnsi="Arial"/>
+          <w:b w:val="false"/>
+          <w:bCs w:val="false"/>
+        </w:rPr>
+      </w:r>
+    </w:p>
+    <w:p>
+      <w:pPr>
+        <w:pStyle w:val="Normal"/>
+        <w:bidi w:val="0"/>
+        <w:ind w:hanging="0"/>
+        <w:jc w:val="both"/>
+        <w:rPr>
+          <w:rFonts w:ascii="Arial" w:hAnsi="Arial"/>
+          <w:b w:val="false"/>
+          <w:b w:val="false"/>
+          <w:bCs w:val="false"/>
+        </w:rPr>
+      </w:pPr>
+      <w:r>
+        <w:rPr>
+          <w:rFonts w:ascii="Arial" w:hAnsi="Arial"/>
+          <w:b w:val="false"/>
+          <w:bCs w:val="false"/>
+          <w:sz w:val="24"/>
+          <w:szCs w:val="24"/>
+        </w:rPr>
+        <w:t>Estos dos tipos principales de aprendizaje supervisado, clasificación y regresión, se distinguen por el tipo de variable objetivo. En los casos de clasificación, es de tipo categórico, mientras que, en los casos de regresión, la variable objetivo es de tipo numérico.</w:t>
+      </w:r>
+    </w:p>
+    <w:p>
+      <w:pPr>
+        <w:pStyle w:val="Normal"/>
+        <w:bidi w:val="0"/>
+        <w:ind w:hanging="0"/>
+        <w:jc w:val="both"/>
+        <w:rPr>
+          <w:sz w:val="24"/>
+          <w:szCs w:val="24"/>
+        </w:rPr>
+      </w:pPr>
+      <w:r>
+        <w:rPr>
+          <w:rFonts w:ascii="Arial" w:hAnsi="Arial"/>
+          <w:b w:val="false"/>
+          <w:bCs w:val="false"/>
+        </w:rPr>
+      </w:r>
+    </w:p>
+    <w:p>
+      <w:pPr>
+        <w:pStyle w:val="Normal"/>
+        <w:bidi w:val="0"/>
+        <w:ind w:hanging="0"/>
+        <w:jc w:val="both"/>
+        <w:rPr>
+          <w:rFonts w:ascii="Arial" w:hAnsi="Arial"/>
+          <w:b w:val="false"/>
+          <w:b w:val="false"/>
+          <w:bCs w:val="false"/>
+        </w:rPr>
+      </w:pPr>
+      <w:r>
+        <w:rPr>
+          <w:rFonts w:ascii="Arial" w:hAnsi="Arial"/>
+          <w:b w:val="false"/>
+          <w:bCs w:val="false"/>
+          <w:sz w:val="24"/>
+          <w:szCs w:val="24"/>
+        </w:rPr>
+        <w:t>Los algoritmos más habituales que aplican para el aprendizaje supervisado son:</w:t>
+      </w:r>
+    </w:p>
+    <w:p>
+      <w:pPr>
+        <w:pStyle w:val="Normal"/>
+        <w:bidi w:val="0"/>
+        <w:ind w:hanging="0"/>
+        <w:jc w:val="both"/>
+        <w:rPr>
+          <w:sz w:val="24"/>
+          <w:szCs w:val="24"/>
+        </w:rPr>
+      </w:pPr>
+      <w:r>
+        <w:rPr>
+          <w:rFonts w:ascii="Arial" w:hAnsi="Arial"/>
+          <w:b w:val="false"/>
+          <w:bCs w:val="false"/>
+        </w:rPr>
+      </w:r>
+    </w:p>
+    <w:p>
+      <w:pPr>
+        <w:pStyle w:val="ListParagraph"/>
+        <w:numPr>
+          <w:ilvl w:val="0"/>
+          <w:numId w:val="5"/>
+        </w:numPr>
+        <w:jc w:val="both"/>
+        <w:rPr>
+          <w:rFonts w:ascii="Arial" w:hAnsi="Arial"/>
+        </w:rPr>
+      </w:pPr>
+      <w:r>
+        <w:rPr>
+          <w:rFonts w:ascii="Arial" w:hAnsi="Arial"/>
+          <w:sz w:val="24"/>
+          <w:szCs w:val="24"/>
+        </w:rPr>
+        <w:t>Árboles de decisión.</w:t>
+      </w:r>
+    </w:p>
+    <w:p>
+      <w:pPr>
+        <w:pStyle w:val="ListParagraph"/>
+        <w:numPr>
+          <w:ilvl w:val="0"/>
+          <w:numId w:val="5"/>
+        </w:numPr>
+        <w:jc w:val="both"/>
+        <w:rPr>
+          <w:rFonts w:ascii="Arial" w:hAnsi="Arial"/>
+        </w:rPr>
+      </w:pPr>
+      <w:r>
+        <w:rPr>
+          <w:rFonts w:ascii="Arial" w:hAnsi="Arial"/>
+          <w:sz w:val="24"/>
+          <w:szCs w:val="24"/>
+        </w:rPr>
+        <w:t>Clasificación de Naïve Bayes.</w:t>
+      </w:r>
+    </w:p>
+    <w:p>
+      <w:pPr>
+        <w:pStyle w:val="ListParagraph"/>
+        <w:numPr>
+          <w:ilvl w:val="0"/>
+          <w:numId w:val="5"/>
+        </w:numPr>
+        <w:jc w:val="both"/>
+        <w:rPr>
+          <w:rFonts w:ascii="Arial" w:hAnsi="Arial"/>
+        </w:rPr>
+      </w:pPr>
+      <w:r>
+        <w:rPr>
+          <w:rFonts w:ascii="Arial" w:hAnsi="Arial"/>
+          <w:sz w:val="24"/>
+          <w:szCs w:val="24"/>
+        </w:rPr>
+        <w:t>Regresión por mínimos cuadrados.</w:t>
+      </w:r>
+    </w:p>
+    <w:p>
+      <w:pPr>
+        <w:pStyle w:val="ListParagraph"/>
+        <w:numPr>
+          <w:ilvl w:val="0"/>
+          <w:numId w:val="5"/>
+        </w:numPr>
+        <w:jc w:val="both"/>
+        <w:rPr>
+          <w:rFonts w:ascii="Arial" w:hAnsi="Arial"/>
+        </w:rPr>
+      </w:pPr>
+      <w:r>
+        <w:rPr>
+          <w:rFonts w:ascii="Arial" w:hAnsi="Arial"/>
+          <w:sz w:val="24"/>
+          <w:szCs w:val="24"/>
+        </w:rPr>
+        <w:t>Regresión Logística.</w:t>
+      </w:r>
+    </w:p>
+    <w:p>
+      <w:pPr>
+        <w:pStyle w:val="ListParagraph"/>
+        <w:numPr>
+          <w:ilvl w:val="0"/>
+          <w:numId w:val="5"/>
+        </w:numPr>
+        <w:jc w:val="both"/>
+        <w:rPr>
+          <w:rFonts w:ascii="Arial" w:hAnsi="Arial"/>
+        </w:rPr>
+      </w:pPr>
+      <w:r>
+        <w:rPr>
+          <w:rFonts w:ascii="Arial" w:hAnsi="Arial"/>
+          <w:sz w:val="24"/>
+          <w:szCs w:val="24"/>
+        </w:rPr>
+        <w:t>Support Vector Machines (SVM).</w:t>
+      </w:r>
+    </w:p>
+    <w:p>
+      <w:pPr>
+        <w:pStyle w:val="ListParagraph"/>
+        <w:numPr>
+          <w:ilvl w:val="0"/>
+          <w:numId w:val="5"/>
+        </w:numPr>
+        <w:jc w:val="both"/>
+        <w:rPr>
+          <w:rFonts w:ascii="Arial" w:hAnsi="Arial"/>
+        </w:rPr>
+      </w:pPr>
+      <w:r>
+        <w:rPr>
+          <w:rFonts w:ascii="Arial" w:hAnsi="Arial"/>
+          <w:b w:val="false"/>
+          <w:bCs w:val="false"/>
+          <w:sz w:val="24"/>
+          <w:szCs w:val="24"/>
+        </w:rPr>
+        <w:t>Métodos “Ensemble” (Conjuntos de clasificadores).</w:t>
+      </w:r>
+    </w:p>
+    <w:p>
+      <w:pPr>
+        <w:pStyle w:val="ListParagraph"/>
+        <w:jc w:val="both"/>
+        <w:rPr>
+          <w:b w:val="false"/>
+          <w:b w:val="false"/>
+          <w:bCs w:val="false"/>
+          <w:sz w:val="24"/>
+          <w:szCs w:val="24"/>
+        </w:rPr>
+      </w:pPr>
+      <w:r>
+        <w:rPr>
+          <w:rFonts w:ascii="Arial" w:hAnsi="Arial"/>
+        </w:rPr>
+      </w:r>
+    </w:p>
+    <w:p>
+      <w:pPr>
+        <w:pStyle w:val="Normal"/>
+        <w:ind w:hanging="0"/>
+        <w:jc w:val="both"/>
+        <w:rPr>
+          <w:rFonts w:ascii="Arial" w:hAnsi="Arial"/>
+        </w:rPr>
+      </w:pPr>
+      <w:r>
+        <w:rPr>
+          <w:rFonts w:ascii="Arial" w:hAnsi="Arial"/>
+          <w:b/>
+          <w:bCs/>
+          <w:sz w:val="24"/>
+          <w:szCs w:val="24"/>
+        </w:rPr>
+        <w:t>No supervisado</w:t>
+      </w:r>
+      <w:r>
+        <w:rPr>
+          <w:rFonts w:ascii="Arial" w:hAnsi="Arial"/>
+          <w:b w:val="false"/>
+          <w:bCs w:val="false"/>
+          <w:sz w:val="24"/>
+          <w:szCs w:val="24"/>
+        </w:rPr>
+        <w:t>. El aprendizaje no supervisado tiene lugar cuando no se dispone de datos “etiquetados” para el entrenamiento. Sólo conocemos los datos de entrada, pero no existen datos de salida que correspondan a un determinado input. Por tanto, sólo podemos describir la estructura de los datos, para intentar encontrar algún tipo de organización que simplifique el análisis. Por ello, tienen un carácter exploratorio.</w:t>
+      </w:r>
+    </w:p>
+    <w:p>
+      <w:pPr>
+        <w:pStyle w:val="Normal"/>
+        <w:ind w:hanging="0"/>
+        <w:jc w:val="both"/>
+        <w:rPr>
+          <w:b w:val="false"/>
+          <w:b w:val="false"/>
+          <w:bCs w:val="false"/>
+          <w:sz w:val="24"/>
+          <w:szCs w:val="24"/>
+        </w:rPr>
+      </w:pPr>
+      <w:r>
+        <w:rPr>
+          <w:rFonts w:ascii="Arial" w:hAnsi="Arial"/>
+        </w:rPr>
+      </w:r>
+    </w:p>
+    <w:p>
+      <w:pPr>
+        <w:pStyle w:val="Normal"/>
+        <w:ind w:hanging="0"/>
+        <w:jc w:val="both"/>
+        <w:rPr>
+          <w:rFonts w:ascii="Arial" w:hAnsi="Arial"/>
+        </w:rPr>
+      </w:pPr>
+      <w:r>
+        <w:rPr>
+          <w:rFonts w:ascii="Arial" w:hAnsi="Arial"/>
+          <w:b w:val="false"/>
+          <w:bCs w:val="false"/>
+          <w:sz w:val="24"/>
+          <w:szCs w:val="24"/>
+        </w:rPr>
+        <w:t>El aprendizaje no supervisado se suele usar en:</w:t>
+      </w:r>
+    </w:p>
+    <w:p>
+      <w:pPr>
+        <w:pStyle w:val="Normal"/>
+        <w:ind w:hanging="0"/>
+        <w:jc w:val="both"/>
+        <w:rPr>
+          <w:b w:val="false"/>
+          <w:b w:val="false"/>
+          <w:bCs w:val="false"/>
+          <w:sz w:val="24"/>
+          <w:szCs w:val="24"/>
+        </w:rPr>
+      </w:pPr>
+      <w:r>
+        <w:rPr>
+          <w:rFonts w:ascii="Arial" w:hAnsi="Arial"/>
+        </w:rPr>
+      </w:r>
+    </w:p>
+    <w:p>
+      <w:pPr>
+        <w:pStyle w:val="ListParagraph"/>
+        <w:numPr>
+          <w:ilvl w:val="0"/>
+          <w:numId w:val="6"/>
+        </w:numPr>
+        <w:jc w:val="both"/>
+        <w:rPr>
+          <w:rFonts w:ascii="Arial" w:hAnsi="Arial"/>
+        </w:rPr>
+      </w:pPr>
+      <w:r>
+        <w:rPr>
+          <w:rFonts w:ascii="Arial" w:hAnsi="Arial"/>
+          <w:sz w:val="24"/>
+          <w:szCs w:val="24"/>
+        </w:rPr>
+        <w:t>Problemas de clustering.</w:t>
+      </w:r>
+    </w:p>
+    <w:p>
+      <w:pPr>
+        <w:pStyle w:val="ListParagraph"/>
+        <w:numPr>
+          <w:ilvl w:val="0"/>
+          <w:numId w:val="6"/>
+        </w:numPr>
+        <w:jc w:val="both"/>
+        <w:rPr>
+          <w:rFonts w:ascii="Arial" w:hAnsi="Arial"/>
+        </w:rPr>
+      </w:pPr>
+      <w:r>
+        <w:rPr>
+          <w:rFonts w:ascii="Arial" w:hAnsi="Arial"/>
+          <w:sz w:val="24"/>
+          <w:szCs w:val="24"/>
+        </w:rPr>
+        <w:t>Agrupamientos de co-ocurrencias.</w:t>
+      </w:r>
+    </w:p>
+    <w:p>
+      <w:pPr>
+        <w:pStyle w:val="ListParagraph"/>
+        <w:numPr>
+          <w:ilvl w:val="0"/>
+          <w:numId w:val="6"/>
+        </w:numPr>
+        <w:jc w:val="both"/>
+        <w:rPr>
+          <w:rFonts w:ascii="Arial" w:hAnsi="Arial"/>
+        </w:rPr>
+      </w:pPr>
+      <w:r>
+        <w:rPr>
+          <w:rFonts w:ascii="Arial" w:hAnsi="Arial"/>
+          <w:sz w:val="24"/>
+          <w:szCs w:val="24"/>
+        </w:rPr>
+        <w:t>Perfilado o profiling.</w:t>
+      </w:r>
+    </w:p>
+    <w:p>
+      <w:pPr>
+        <w:pStyle w:val="Normal"/>
+        <w:bidi w:val="0"/>
+        <w:jc w:val="both"/>
+        <w:rPr>
+          <w:rFonts w:ascii="Arial" w:hAnsi="Arial"/>
+          <w:b w:val="false"/>
+          <w:b w:val="false"/>
+          <w:bCs w:val="false"/>
+        </w:rPr>
+      </w:pPr>
+      <w:r>
+        <w:rPr>
+          <w:rFonts w:ascii="Arial" w:hAnsi="Arial"/>
+          <w:b w:val="false"/>
+          <w:bCs w:val="false"/>
+          <w:sz w:val="24"/>
+          <w:szCs w:val="24"/>
+        </w:rPr>
+        <w:t>Sin embargo, los problemas que implican tareas de encontrar similitud, predicción de enlaces o reducción de datos, pueden ser supervisados o no. Los tipos de algoritmo más habituales en aprendizaje no supervisado son:</w:t>
+      </w:r>
+    </w:p>
+    <w:p>
+      <w:pPr>
+        <w:pStyle w:val="Normal"/>
+        <w:bidi w:val="0"/>
+        <w:jc w:val="both"/>
+        <w:rPr>
+          <w:sz w:val="24"/>
+          <w:szCs w:val="24"/>
+        </w:rPr>
+      </w:pPr>
+      <w:r>
+        <w:rPr>
+          <w:rFonts w:ascii="Arial" w:hAnsi="Arial"/>
+          <w:b w:val="false"/>
+          <w:bCs w:val="false"/>
+        </w:rPr>
+      </w:r>
+    </w:p>
+    <w:p>
+      <w:pPr>
+        <w:pStyle w:val="ListParagraph"/>
+        <w:numPr>
+          <w:ilvl w:val="0"/>
+          <w:numId w:val="7"/>
+        </w:numPr>
+        <w:jc w:val="both"/>
+        <w:rPr>
+          <w:rFonts w:ascii="Arial" w:hAnsi="Arial"/>
+        </w:rPr>
+      </w:pPr>
+      <w:r>
+        <w:rPr>
+          <w:rFonts w:ascii="Arial" w:hAnsi="Arial"/>
+          <w:sz w:val="24"/>
+          <w:szCs w:val="24"/>
+        </w:rPr>
+        <w:t>Algoritmos de clustering.</w:t>
+      </w:r>
+    </w:p>
+    <w:p>
+      <w:pPr>
+        <w:pStyle w:val="ListParagraph"/>
+        <w:numPr>
+          <w:ilvl w:val="0"/>
+          <w:numId w:val="7"/>
+        </w:numPr>
+        <w:jc w:val="both"/>
+        <w:rPr>
+          <w:rFonts w:ascii="Arial" w:hAnsi="Arial"/>
+        </w:rPr>
+      </w:pPr>
+      <w:r>
+        <w:rPr>
+          <w:rFonts w:ascii="Arial" w:hAnsi="Arial"/>
+          <w:sz w:val="24"/>
+          <w:szCs w:val="24"/>
+        </w:rPr>
+        <w:t>Análisis de componentes principales.</w:t>
+      </w:r>
+    </w:p>
+    <w:p>
+      <w:pPr>
+        <w:pStyle w:val="ListParagraph"/>
+        <w:numPr>
+          <w:ilvl w:val="0"/>
+          <w:numId w:val="7"/>
+        </w:numPr>
+        <w:jc w:val="both"/>
+        <w:rPr>
+          <w:rFonts w:ascii="Arial" w:hAnsi="Arial"/>
+        </w:rPr>
+      </w:pPr>
+      <w:r>
+        <w:rPr>
+          <w:rFonts w:ascii="Arial" w:hAnsi="Arial"/>
+          <w:sz w:val="24"/>
+          <w:szCs w:val="24"/>
+        </w:rPr>
+        <w:t>Descomposición en valores singulares (singular value decomposition).</w:t>
+      </w:r>
+    </w:p>
+    <w:p>
+      <w:pPr>
+        <w:pStyle w:val="ListParagraph"/>
+        <w:numPr>
+          <w:ilvl w:val="0"/>
+          <w:numId w:val="7"/>
+        </w:numPr>
+        <w:bidi w:val="0"/>
+        <w:jc w:val="both"/>
+        <w:rPr>
+          <w:rFonts w:ascii="Arial" w:hAnsi="Arial"/>
+          <w:b w:val="false"/>
+          <w:b w:val="false"/>
+          <w:bCs w:val="false"/>
+        </w:rPr>
+      </w:pPr>
+      <w:r>
+        <w:rPr>
+          <w:rFonts w:ascii="Arial" w:hAnsi="Arial"/>
+          <w:b w:val="false"/>
+          <w:bCs w:val="false"/>
+          <w:sz w:val="24"/>
+          <w:szCs w:val="24"/>
+        </w:rPr>
+        <w:t>Análisis de componentes principales (Independent Component Analysis</w:t>
+      </w:r>
+      <w:r>
+        <w:rPr>
+          <w:rFonts w:eastAsia="Times New Roman" w:ascii="Arial" w:hAnsi="Arial"/>
+          <w:b w:val="false"/>
+          <w:bCs w:val="false"/>
+          <w:sz w:val="24"/>
+          <w:szCs w:val="24"/>
+          <w:lang w:eastAsia="es-MX"/>
+        </w:rPr>
+        <w:t>).</w:t>
+      </w:r>
+    </w:p>
+    <w:p>
+      <w:pPr>
+        <w:pStyle w:val="Normal"/>
+        <w:bidi w:val="0"/>
+        <w:jc w:val="both"/>
+        <w:rPr>
+          <w:rFonts w:ascii="Arial" w:hAnsi="Arial"/>
+          <w:b/>
+          <w:b/>
+          <w:bCs/>
+        </w:rPr>
+      </w:pPr>
+      <w:r>
+        <w:rPr>
+          <w:rFonts w:ascii="Arial" w:hAnsi="Arial"/>
+          <w:b/>
+          <w:bCs/>
+        </w:rPr>
+      </w:r>
+    </w:p>
+    <w:p>
+      <w:pPr>
+        <w:pStyle w:val="Normal"/>
+        <w:bidi w:val="0"/>
+        <w:jc w:val="both"/>
+        <w:rPr>
+          <w:sz w:val="28"/>
+          <w:szCs w:val="28"/>
+        </w:rPr>
+      </w:pPr>
+      <w:r>
+        <w:rPr>
+          <w:rFonts w:ascii="Arial" w:hAnsi="Arial"/>
+          <w:b/>
+          <w:bCs/>
+          <w:sz w:val="28"/>
+          <w:szCs w:val="28"/>
+        </w:rPr>
+        <w:t>Algoritmo de clasificación Bayes Ingenuo</w:t>
+      </w:r>
+    </w:p>
+    <w:p>
+      <w:pPr>
+        <w:pStyle w:val="Normal"/>
+        <w:bidi w:val="0"/>
+        <w:jc w:val="both"/>
+        <w:rPr>
+          <w:rFonts w:ascii="Arial" w:hAnsi="Arial"/>
+          <w:b/>
+          <w:b/>
+          <w:bCs/>
+        </w:rPr>
+      </w:pPr>
+      <w:r>
+        <w:rPr/>
+      </w:r>
+    </w:p>
+    <w:p>
+      <w:pPr>
+        <w:pStyle w:val="Normal"/>
+        <w:jc w:val="both"/>
+        <w:rPr>
+          <w:rFonts w:ascii="Arial" w:hAnsi="Arial"/>
+        </w:rPr>
+      </w:pPr>
+      <w:r>
+        <w:rPr>
+          <w:rFonts w:ascii="Arial" w:hAnsi="Arial"/>
+          <w:sz w:val="24"/>
+          <w:szCs w:val="24"/>
+        </w:rPr>
+        <w:t>Tanto en probabilidad como en minería de datos, un clasificador ingenuo Bayesiano (clasificador Naive Bayes) es un método probabilístico que tiene sus bases en el teorema de Bayes y recibe el apelativo de ingenuo dadas algunas simplificaciones adicionales que determinan la hipótesis de independencia de las variables predictores.</w:t>
+      </w:r>
+    </w:p>
+    <w:p>
+      <w:pPr>
+        <w:pStyle w:val="Normal"/>
+        <w:jc w:val="both"/>
+        <w:rPr>
+          <w:sz w:val="24"/>
+          <w:szCs w:val="24"/>
+        </w:rPr>
+      </w:pPr>
+      <w:r>
+        <w:rPr>
+          <w:rFonts w:ascii="Arial" w:hAnsi="Arial"/>
+        </w:rPr>
+      </w:r>
+    </w:p>
+    <w:p>
+      <w:pPr>
+        <w:pStyle w:val="Normal"/>
+        <w:jc w:val="both"/>
+        <w:rPr>
+          <w:rFonts w:ascii="Arial" w:hAnsi="Arial"/>
+        </w:rPr>
+      </w:pPr>
+      <w:r>
+        <w:rPr>
+          <w:rFonts w:ascii="Arial" w:hAnsi="Arial"/>
+          <w:sz w:val="24"/>
+          <w:szCs w:val="24"/>
+        </w:rPr>
+        <w:t>El argumento de Bayes no es que el mundo sea intrínsecamente probabilístico o incierto, sino que aprendemos sobre el mundo a través de la aproximación, acercándonos cada vez más a la verdad, a medida que recogemos más evidencias.</w:t>
+      </w:r>
+    </w:p>
+    <w:p>
+      <w:pPr>
+        <w:pStyle w:val="Normal"/>
+        <w:jc w:val="both"/>
+        <w:rPr>
+          <w:sz w:val="24"/>
+          <w:szCs w:val="24"/>
+        </w:rPr>
+      </w:pPr>
+      <w:r>
+        <w:rPr>
+          <w:rFonts w:ascii="Arial" w:hAnsi="Arial"/>
+        </w:rPr>
+      </w:r>
+    </w:p>
+    <w:p>
+      <w:pPr>
+        <w:pStyle w:val="Normal"/>
+        <w:jc w:val="both"/>
+        <w:rPr>
+          <w:sz w:val="24"/>
+          <w:szCs w:val="24"/>
+        </w:rPr>
+      </w:pPr>
+      <w:r>
+        <w:rPr>
+          <w:rFonts w:ascii="Arial" w:hAnsi="Arial"/>
+        </w:rPr>
+      </w:r>
+    </w:p>
+    <w:p>
+      <w:pPr>
+        <w:pStyle w:val="Normal"/>
+        <w:jc w:val="both"/>
+        <w:rPr>
+          <w:rFonts w:ascii="Arial" w:hAnsi="Arial"/>
+        </w:rPr>
+      </w:pPr>
+      <w:r>
+        <w:rPr>
+          <w:rFonts w:ascii="Arial" w:hAnsi="Arial"/>
+          <w:sz w:val="24"/>
+          <w:szCs w:val="24"/>
+        </w:rPr>
+        <w:t>En términos sencillos, el clasificador ingenuo de Bayes</w:t>
+      </w:r>
+      <w:r>
+        <w:rPr>
+          <w:rFonts w:ascii="Arial" w:hAnsi="Arial"/>
+          <w:sz w:val="24"/>
+          <w:szCs w:val="24"/>
         </w:rPr>
         <w:t xml:space="preserve"> </w:t>
       </w:r>
       <w:r>
         <w:rPr>
           <w:rFonts w:ascii="Arial" w:hAnsi="Arial"/>
-          <w:b w:val="false"/>
-          <w:bCs w:val="false"/>
-          <w:sz w:val="24"/>
-          <w:szCs w:val="24"/>
-        </w:rPr>
-        <w:t xml:space="preserve">utilizado para asignar un elemento entrante no etiquetado en una categoría concreta conocida. Dicho algoritmo, permite pues, ordenar o disponer por clases elementos entrantes, a partir de cierta información característica de estos. Una manera de implementar un clasificador es seleccionar un conjunto de ejemplos etiquetados y tratar de definir una regla que permita asignar una </w:t>
-      </w:r>
-      <w:r>
-        <w:rPr>
-          <w:rFonts w:ascii="Arial" w:hAnsi="Arial"/>
-          <w:b w:val="false"/>
-          <w:bCs w:val="false"/>
-          <w:sz w:val="24"/>
-          <w:szCs w:val="24"/>
-        </w:rPr>
-        <w:t>etiqueta</w:t>
-      </w:r>
-      <w:r>
-        <w:rPr>
-          <w:rStyle w:val="EnlacedeInternet"/>
-          <w:rFonts w:ascii="Arial" w:hAnsi="Arial"/>
-          <w:b w:val="false"/>
-          <w:bCs w:val="false"/>
-          <w:color w:val="auto"/>
-          <w:sz w:val="24"/>
-          <w:szCs w:val="24"/>
-          <w:u w:val="none"/>
-        </w:rPr>
-        <w:t xml:space="preserve"> </w:t>
-      </w:r>
-      <w:r>
-        <w:rPr>
-          <w:rFonts w:ascii="Arial" w:hAnsi="Arial"/>
-          <w:b w:val="false"/>
-          <w:bCs w:val="false"/>
-          <w:sz w:val="24"/>
-          <w:szCs w:val="24"/>
-        </w:rPr>
-        <w:t>a cualquier otro dato de entrada.</w:t>
-      </w:r>
-    </w:p>
-    <w:p>
-      <w:pPr>
-        <w:pStyle w:val="Normal"/>
-        <w:bidi w:val="0"/>
-        <w:jc w:val="both"/>
-        <w:rPr>
-          <w:rFonts w:ascii="Arial" w:hAnsi="Arial"/>
-          <w:b/>
-          <w:b/>
-          <w:bCs/>
-        </w:rPr>
-      </w:pPr>
-      <w:r>
-        <w:rPr>
-          <w:rFonts w:ascii="Arial" w:hAnsi="Arial"/>
-          <w:b/>
-          <w:bCs/>
-        </w:rPr>
-      </w:r>
-    </w:p>
-    <w:p>
-      <w:pPr>
-        <w:pStyle w:val="Normal"/>
-        <w:bidi w:val="0"/>
-        <w:jc w:val="both"/>
-        <w:rPr>
-          <w:rFonts w:ascii="Arial" w:hAnsi="Arial"/>
-          <w:b/>
-          <w:b/>
-          <w:bCs/>
-        </w:rPr>
-      </w:pPr>
-      <w:r>
-        <w:rPr>
-          <w:rFonts w:ascii="Arial" w:hAnsi="Arial"/>
-          <w:b/>
-          <w:bCs/>
-        </w:rPr>
-        <w:t>Describir que se hará en este proyecto.</w:t>
-      </w:r>
-    </w:p>
-    <w:p>
-      <w:pPr>
-        <w:pStyle w:val="Normal"/>
-        <w:bidi w:val="0"/>
-        <w:jc w:val="both"/>
-        <w:rPr>
-          <w:rFonts w:ascii="Arial" w:hAnsi="Arial"/>
-          <w:b/>
-          <w:b/>
-          <w:bCs/>
-        </w:rPr>
-      </w:pPr>
-      <w:r>
-        <w:rPr>
-          <w:rFonts w:ascii="Arial" w:hAnsi="Arial"/>
-          <w:b/>
-          <w:bCs/>
-        </w:rPr>
-      </w:r>
-    </w:p>
-    <w:p>
-      <w:pPr>
-        <w:pStyle w:val="Normal"/>
-        <w:bidi w:val="0"/>
-        <w:jc w:val="both"/>
-        <w:rPr>
-          <w:rFonts w:ascii="Arial" w:hAnsi="Arial"/>
-          <w:b w:val="false"/>
-          <w:b w:val="false"/>
-          <w:bCs w:val="false"/>
-        </w:rPr>
-      </w:pPr>
-      <w:r>
-        <w:rPr>
-          <w:rFonts w:cs="Calibri" w:ascii="Arial" w:hAnsi="Arial" w:cstheme="minorHAnsi"/>
-          <w:b w:val="false"/>
-          <w:bCs w:val="false"/>
-          <w:sz w:val="24"/>
-          <w:szCs w:val="24"/>
-        </w:rPr>
-        <w:t>Clasificar cosas es parte de nuestra vida desde que somos pequeños, este proceso está en muchas de nuestras actividades cotidianas, d</w:t>
-      </w:r>
-      <w:r>
-        <w:rPr>
-          <w:rFonts w:ascii="Arial" w:hAnsi="Arial"/>
-          <w:b w:val="false"/>
-          <w:bCs w:val="false"/>
-        </w:rPr>
-        <w:t xml:space="preserve">ebido a esto, se necesitan herramientas que faciliten el proceso de clasificación de grandes cantidades de información, y que sea fácil catalogar personas u objetos con base en ciertos criterios. </w:t>
-      </w:r>
-    </w:p>
-    <w:p>
-      <w:pPr>
-        <w:pStyle w:val="Normal"/>
-        <w:bidi w:val="0"/>
-        <w:jc w:val="both"/>
-        <w:rPr>
-          <w:rFonts w:cs="Calibri" w:cstheme="minorHAnsi"/>
-          <w:sz w:val="24"/>
-          <w:szCs w:val="24"/>
-        </w:rPr>
-      </w:pPr>
-      <w:r>
-        <w:rPr>
-          <w:rFonts w:ascii="Arial" w:hAnsi="Arial"/>
-          <w:b w:val="false"/>
-          <w:bCs w:val="false"/>
-        </w:rPr>
-      </w:r>
-    </w:p>
-    <w:p>
-      <w:pPr>
-        <w:pStyle w:val="Normal"/>
-        <w:bidi w:val="0"/>
-        <w:jc w:val="both"/>
-        <w:rPr>
-          <w:rFonts w:ascii="Arial" w:hAnsi="Arial"/>
-          <w:b w:val="false"/>
-          <w:b w:val="false"/>
-          <w:bCs w:val="false"/>
-        </w:rPr>
-      </w:pPr>
-      <w:r>
-        <w:rPr>
-          <w:rFonts w:cs="Calibri" w:ascii="Arial" w:hAnsi="Arial" w:cstheme="minorHAnsi"/>
-          <w:b w:val="false"/>
-          <w:bCs w:val="false"/>
-          <w:sz w:val="24"/>
-          <w:szCs w:val="24"/>
-        </w:rPr>
-        <w:t>En este proyecto se llevará a cabo el desarrollo de una herramienta de software basado en el algoritmo de Bayes Ingenuo (Naive Bayes) que nos permitirá clasificar instancias para apoyar la toma de decisiones en diversas áreas.</w:t>
-      </w:r>
-      <w:r>
-        <w:br w:type="page"/>
-      </w:r>
-    </w:p>
-    <w:p>
-      <w:pPr>
-        <w:pStyle w:val="Normal"/>
-        <w:bidi w:val="0"/>
-        <w:jc w:val="center"/>
-        <w:rPr>
-          <w:rFonts w:ascii="Arial" w:hAnsi="Arial"/>
-          <w:b/>
-          <w:b/>
-          <w:bCs/>
-        </w:rPr>
-      </w:pPr>
-      <w:r>
-        <w:rPr>
-          <w:rFonts w:ascii="Arial" w:hAnsi="Arial"/>
-          <w:b/>
-          <w:bCs/>
-        </w:rPr>
-        <w:t>Marco teórico</w:t>
-      </w:r>
-    </w:p>
-    <w:p>
-      <w:pPr>
-        <w:pStyle w:val="Normal"/>
-        <w:bidi w:val="0"/>
-        <w:jc w:val="center"/>
-        <w:rPr>
-          <w:rFonts w:ascii="Arial" w:hAnsi="Arial"/>
-          <w:b/>
-          <w:b/>
-          <w:bCs/>
-        </w:rPr>
-      </w:pPr>
-      <w:r>
-        <w:rPr>
-          <w:rFonts w:ascii="Arial" w:hAnsi="Arial"/>
-          <w:b/>
-          <w:bCs/>
-        </w:rPr>
-      </w:r>
-    </w:p>
-    <w:p>
-      <w:pPr>
-        <w:pStyle w:val="Normal"/>
-        <w:bidi w:val="0"/>
-        <w:jc w:val="both"/>
-        <w:rPr>
-          <w:rFonts w:ascii="Arial" w:hAnsi="Arial"/>
-          <w:b/>
-          <w:b/>
-          <w:bCs/>
-        </w:rPr>
-      </w:pPr>
-      <w:r>
-        <w:rPr>
-          <w:rFonts w:ascii="Arial" w:hAnsi="Arial"/>
-          <w:b/>
-          <w:bCs/>
-        </w:rPr>
-        <w:t>Aprendizaje Maquina</w:t>
-      </w:r>
-    </w:p>
-    <w:p>
-      <w:pPr>
-        <w:pStyle w:val="Normal"/>
-        <w:bidi w:val="0"/>
-        <w:jc w:val="both"/>
-        <w:rPr>
-          <w:rFonts w:ascii="Arial" w:hAnsi="Arial"/>
-          <w:b/>
-          <w:b/>
-          <w:bCs/>
-        </w:rPr>
-      </w:pPr>
-      <w:r>
-        <w:rPr>
-          <w:rFonts w:ascii="Arial" w:hAnsi="Arial"/>
-          <w:b/>
-          <w:bCs/>
-        </w:rPr>
-      </w:r>
-    </w:p>
-    <w:p>
-      <w:pPr>
-        <w:pStyle w:val="Normal"/>
-        <w:bidi w:val="0"/>
-        <w:jc w:val="both"/>
-        <w:rPr>
-          <w:rFonts w:ascii="Arial" w:hAnsi="Arial"/>
-          <w:b/>
-          <w:b/>
-          <w:bCs/>
-        </w:rPr>
-      </w:pPr>
-      <w:r>
-        <w:rPr>
-          <w:rFonts w:ascii="Arial" w:hAnsi="Arial"/>
-          <w:b/>
-          <w:bCs/>
-        </w:rPr>
-        <w:t>Algoritmos supervisados y no supervisados</w:t>
-      </w:r>
-    </w:p>
-    <w:p>
-      <w:pPr>
-        <w:pStyle w:val="Normal"/>
-        <w:bidi w:val="0"/>
-        <w:jc w:val="both"/>
-        <w:rPr>
-          <w:rFonts w:ascii="Arial" w:hAnsi="Arial"/>
-          <w:b/>
-          <w:b/>
-          <w:bCs/>
-        </w:rPr>
-      </w:pPr>
-      <w:r>
-        <w:rPr>
-          <w:rFonts w:ascii="Arial" w:hAnsi="Arial"/>
-          <w:b/>
-          <w:bCs/>
-        </w:rPr>
-      </w:r>
-    </w:p>
-    <w:p>
-      <w:pPr>
-        <w:pStyle w:val="Normal"/>
-        <w:bidi w:val="0"/>
-        <w:jc w:val="both"/>
-        <w:rPr>
-          <w:rFonts w:ascii="Arial" w:hAnsi="Arial"/>
-          <w:b/>
-          <w:b/>
-          <w:bCs/>
-        </w:rPr>
-      </w:pPr>
-      <w:r>
-        <w:rPr>
-          <w:rFonts w:ascii="Arial" w:hAnsi="Arial"/>
-          <w:b/>
-          <w:bCs/>
-        </w:rPr>
-        <w:t>Algoritmo de clasificación Bayes Ingenuo</w:t>
+          <w:sz w:val="24"/>
+          <w:szCs w:val="24"/>
+        </w:rPr>
+        <w:t>asume que la presencia o ausencia de una característica particular no está relacionada con la presencia o ausencia de cualquier otra característica. Por ejemplo, una fruta puede ser considerada como una manzana si es roja, redonda y de alrededor de 7 cm de diámetro.</w:t>
+      </w:r>
+    </w:p>
+    <w:p>
+      <w:pPr>
+        <w:pStyle w:val="Normal"/>
+        <w:jc w:val="both"/>
+        <w:rPr>
+          <w:sz w:val="24"/>
+          <w:szCs w:val="24"/>
+        </w:rPr>
+      </w:pPr>
+      <w:r>
+        <w:rPr>
+          <w:rFonts w:ascii="Arial" w:hAnsi="Arial"/>
+        </w:rPr>
+      </w:r>
+    </w:p>
+    <w:p>
+      <w:pPr>
+        <w:pStyle w:val="Normal"/>
+        <w:jc w:val="both"/>
+        <w:rPr>
+          <w:rFonts w:ascii="Arial" w:hAnsi="Arial"/>
+        </w:rPr>
+      </w:pPr>
+      <w:r>
+        <w:rPr>
+          <w:rFonts w:ascii="Arial" w:hAnsi="Arial"/>
+          <w:sz w:val="24"/>
+          <w:szCs w:val="24"/>
+        </w:rPr>
+        <w:t>Un clasificador ingenuo de Bayes considera que cada una de estas características contribuye de manera independiente a la probabilidad de que esta fruta sea una manzana, independientemente de la presencia o ausencia de las otras características.</w:t>
+      </w:r>
+    </w:p>
+    <w:p>
+      <w:pPr>
+        <w:pStyle w:val="Normal"/>
+        <w:jc w:val="both"/>
+        <w:rPr>
+          <w:sz w:val="24"/>
+          <w:szCs w:val="24"/>
+        </w:rPr>
+      </w:pPr>
+      <w:r>
+        <w:rPr>
+          <w:rFonts w:ascii="Arial" w:hAnsi="Arial"/>
+        </w:rPr>
+      </w:r>
+    </w:p>
+    <w:p>
+      <w:pPr>
+        <w:pStyle w:val="Normal"/>
+        <w:jc w:val="both"/>
+        <w:rPr>
+          <w:rFonts w:ascii="Arial" w:hAnsi="Arial"/>
+        </w:rPr>
+      </w:pPr>
+      <w:r>
+        <w:rPr>
+          <w:rFonts w:ascii="Arial" w:hAnsi="Arial"/>
+          <w:sz w:val="24"/>
+          <w:szCs w:val="24"/>
+        </w:rPr>
+        <w:t>En muchas aplicaciones prácticas, la estimación de parámetros para los modelos de Bayes utiliza el método de máxima verosimilitud, es decir, se puede trabajar con el modelo ingenuo de Bayes sin aceptar la probabilidad bayesiana o cualquiera de los métodos bayesianos.</w:t>
+      </w:r>
+    </w:p>
+    <w:p>
+      <w:pPr>
+        <w:pStyle w:val="Normal"/>
+        <w:jc w:val="both"/>
+        <w:rPr>
+          <w:sz w:val="24"/>
+          <w:szCs w:val="24"/>
+        </w:rPr>
+      </w:pPr>
+      <w:r>
+        <w:rPr>
+          <w:rFonts w:ascii="Arial" w:hAnsi="Arial"/>
+        </w:rPr>
+      </w:r>
+    </w:p>
+    <w:p>
+      <w:pPr>
+        <w:pStyle w:val="Normal"/>
+        <w:jc w:val="both"/>
+        <w:rPr>
+          <w:rFonts w:ascii="Arial" w:hAnsi="Arial"/>
+        </w:rPr>
+      </w:pPr>
+      <w:r>
+        <w:rPr>
+          <w:rFonts w:ascii="Arial" w:hAnsi="Arial"/>
+          <w:sz w:val="24"/>
+          <w:szCs w:val="24"/>
+        </w:rPr>
+        <w:t>Una ventaja del clasificador ingenuo de Bayes es que solo se requiere una pequeña cantidad de datos de entrenamiento para estimar los parámetros necesarios para la clasificación (las medidas y las varianzas de las variables).</w:t>
+      </w:r>
+    </w:p>
+    <w:p>
+      <w:pPr>
+        <w:pStyle w:val="Normal"/>
+        <w:jc w:val="both"/>
+        <w:rPr>
+          <w:sz w:val="24"/>
+          <w:szCs w:val="24"/>
+        </w:rPr>
+      </w:pPr>
+      <w:r>
+        <w:rPr>
+          <w:rFonts w:ascii="Arial" w:hAnsi="Arial"/>
+        </w:rPr>
+      </w:r>
+    </w:p>
+    <w:p>
+      <w:pPr>
+        <w:pStyle w:val="Normal"/>
+        <w:bidi w:val="0"/>
+        <w:jc w:val="both"/>
+        <w:rPr>
+          <w:rFonts w:ascii="Arial" w:hAnsi="Arial"/>
+          <w:b w:val="false"/>
+          <w:b w:val="false"/>
+          <w:bCs w:val="false"/>
+        </w:rPr>
+      </w:pPr>
+      <w:r>
+        <w:rPr>
+          <w:rFonts w:ascii="Arial" w:hAnsi="Arial"/>
+          <w:b w:val="false"/>
+          <w:bCs w:val="false"/>
+          <w:sz w:val="24"/>
+          <w:szCs w:val="24"/>
+        </w:rPr>
+        <w:t>Solo es necesario determinar las varianzas de las variables de cada clase y no toda la matriz de covarianza. Para otros modelos de probabilidad, los clasificadores ingenuos de Bayes se pueden entrenar en entornos de aprendizaje supervisado.</w:t>
       </w:r>
     </w:p>
     <w:p>
@@ -1446,19 +2701,73 @@
         <w:bidi w:val="0"/>
         <w:jc w:val="both"/>
         <w:rPr>
-          <w:rFonts w:ascii="Arial" w:hAnsi="Arial"/>
-          <w:b/>
-          <w:b/>
-          <w:bCs/>
-        </w:rPr>
-      </w:pPr>
-      <w:r>
-        <w:rPr>
-          <w:rFonts w:ascii="Arial" w:hAnsi="Arial"/>
-          <w:b/>
-          <w:bCs/>
+          <w:sz w:val="28"/>
+          <w:szCs w:val="28"/>
+        </w:rPr>
+      </w:pPr>
+      <w:r>
+        <w:rPr>
+          <w:rFonts w:ascii="Arial" w:hAnsi="Arial"/>
+          <w:b/>
+          <w:bCs/>
+          <w:sz w:val="28"/>
+          <w:szCs w:val="28"/>
         </w:rPr>
         <w:t xml:space="preserve">Probabilidad </w:t>
+      </w:r>
+    </w:p>
+    <w:p>
+      <w:pPr>
+        <w:pStyle w:val="Normal"/>
+        <w:bidi w:val="0"/>
+        <w:jc w:val="both"/>
+        <w:rPr>
+          <w:rFonts w:ascii="Arial" w:hAnsi="Arial"/>
+          <w:b/>
+          <w:b/>
+          <w:bCs/>
+        </w:rPr>
+      </w:pPr>
+      <w:r>
+        <w:rPr/>
+      </w:r>
+    </w:p>
+    <w:p>
+      <w:pPr>
+        <w:pStyle w:val="Normal"/>
+        <w:bidi w:val="0"/>
+        <w:jc w:val="both"/>
+        <w:rPr>
+          <w:b w:val="false"/>
+          <w:b w:val="false"/>
+          <w:bCs w:val="false"/>
+        </w:rPr>
+      </w:pPr>
+      <w:r>
+        <w:rPr>
+          <w:rFonts w:ascii="Arial" w:hAnsi="Arial"/>
+          <w:b w:val="false"/>
+          <w:bCs w:val="false"/>
+          <w:sz w:val="24"/>
+          <w:szCs w:val="24"/>
+        </w:rPr>
+        <w:t>La probabilidad es un método por el cual se obtiene la frecuencia de un acontecimiento determinado mediante la realización de un experimento aleatorio, del que se conocen todos los resultados posibles, bajo condiciones suficientemente estables. La teoría de la probabilidad se usa extensamente en áreas como la estadística, la física, la matemática, las ciencias y la filosofía para sacar conclusiones sobre la probabilidad discreta de sucesos potenciales y la mecánica subyacente discreta de sistemas complejos, por lo tanto es la rama de las matemáticas que estudia, mide o determina a los experimentos o fenómenos aleatorios. La definición de probabilidad surge debido al deseo del ser humano por conocer con certeza los eventos que sucederán en el futuro. Es por eso que a través de la historia se han desarrollado diferentes enfoques para tener un concepto de la probabilidad y determinar sus valores.</w:t>
+      </w:r>
+    </w:p>
+    <w:p>
+      <w:pPr>
+        <w:pStyle w:val="Normal"/>
+        <w:bidi w:val="0"/>
+        <w:jc w:val="both"/>
+        <w:rPr>
+          <w:rFonts w:ascii="Arial" w:hAnsi="Arial"/>
+          <w:b/>
+          <w:b/>
+          <w:bCs/>
+        </w:rPr>
+      </w:pPr>
+      <w:r>
+        <w:rPr/>
       </w:r>
     </w:p>
     <w:p>
@@ -1489,6 +2798,212 @@
     <w:p>
       <w:pPr>
         <w:pStyle w:val="Normal"/>
+        <w:bidi w:val="0"/>
+        <w:jc w:val="both"/>
+        <w:rPr>
+          <w:rFonts w:ascii="Arial" w:hAnsi="Arial"/>
+          <w:b/>
+          <w:b/>
+          <w:bCs/>
+        </w:rPr>
+      </w:pPr>
+      <w:r>
+        <w:rPr/>
+      </w:r>
+    </w:p>
+    <w:p>
+      <w:pPr>
+        <w:pStyle w:val="Normal"/>
+        <w:bidi w:val="0"/>
+        <w:jc w:val="both"/>
+        <w:rPr>
+          <w:b w:val="false"/>
+          <w:b w:val="false"/>
+          <w:bCs w:val="false"/>
+        </w:rPr>
+      </w:pPr>
+      <w:r>
+        <w:rPr>
+          <w:rFonts w:ascii="Arial" w:hAnsi="Arial"/>
+          <w:b w:val="false"/>
+          <w:bCs w:val="false"/>
+          <w:sz w:val="24"/>
+          <w:szCs w:val="24"/>
+        </w:rPr>
+        <w:t>El teorema de Bayes se ha considerado como un método válido que permite calcular probabilidades condicionales. El enunciado de este postulado establece que se puede calcular la probabilidad de que ocurra un suceso A sabiendo que existe un suceso B que condiciona al primero y viceversa. Por lo general, suele ser útil como método predictivo, causal y de diagnóstico, tomando en cuenta información que se conoce con anterioridad, y nueva información que se relaciona con los eventos.</w:t>
+      </w:r>
+    </w:p>
+    <w:p>
+      <w:pPr>
+        <w:pStyle w:val="Normal"/>
+        <w:bidi w:val="0"/>
+        <w:jc w:val="both"/>
+        <w:rPr>
+          <w:b w:val="false"/>
+          <w:b w:val="false"/>
+          <w:bCs w:val="false"/>
+        </w:rPr>
+      </w:pPr>
+      <w:r>
+        <w:rPr>
+          <w:b w:val="false"/>
+          <w:bCs w:val="false"/>
+        </w:rPr>
+      </w:r>
+    </w:p>
+    <w:p>
+      <w:pPr>
+        <w:pStyle w:val="Normal"/>
+        <w:bidi w:val="0"/>
+        <w:jc w:val="both"/>
+        <w:rPr>
+          <w:rFonts w:ascii="Arial" w:hAnsi="Arial"/>
+          <w:b w:val="false"/>
+          <w:b w:val="false"/>
+          <w:bCs w:val="false"/>
+        </w:rPr>
+      </w:pPr>
+      <w:r>
+        <w:rPr>
+          <w:rFonts w:ascii="Arial" w:hAnsi="Arial"/>
+          <w:b w:val="false"/>
+          <w:bCs w:val="false"/>
+          <w:sz w:val="24"/>
+          <w:szCs w:val="24"/>
+        </w:rPr>
+        <w:t>Teniendo esto tres factores de estudio, se define que para casos de predicción, se busca responder interrogantes en torno a la probabilidad de un suceso, utilizando información acerca de la ocurrencia de otros sucesos predictores. En sentido causal, se busca calcular la probabilidad de que un evento sea consecuencia de otro. Mientras que para diagnóstico, se busca conocer la probabilidad de que ocurra alguno de los anteriores, teniendo como información previa las consecuencias de estos. Esto se puede resumir en dos premisas:</w:t>
+      </w:r>
+    </w:p>
+    <w:p>
+      <w:pPr>
+        <w:pStyle w:val="Normal"/>
+        <w:bidi w:val="0"/>
+        <w:jc w:val="both"/>
+        <w:rPr>
+          <w:sz w:val="24"/>
+          <w:szCs w:val="24"/>
+        </w:rPr>
+      </w:pPr>
+      <w:r>
+        <w:rPr>
+          <w:rFonts w:ascii="Arial" w:hAnsi="Arial"/>
+          <w:b w:val="false"/>
+          <w:bCs w:val="false"/>
+        </w:rPr>
+      </w:r>
+    </w:p>
+    <w:p>
+      <w:pPr>
+        <w:pStyle w:val="ListParagraph"/>
+        <w:numPr>
+          <w:ilvl w:val="0"/>
+          <w:numId w:val="8"/>
+        </w:numPr>
+        <w:jc w:val="both"/>
+        <w:rPr>
+          <w:rFonts w:ascii="Arial" w:hAnsi="Arial"/>
+        </w:rPr>
+      </w:pPr>
+      <w:r>
+        <w:rPr>
+          <w:rFonts w:ascii="Arial" w:hAnsi="Arial"/>
+          <w:sz w:val="24"/>
+          <w:szCs w:val="24"/>
+        </w:rPr>
+        <w:t>En casos de estudio de predicción y causales se desconocen las consecuencias, pero la información que se maneja son las causas.</w:t>
+      </w:r>
+    </w:p>
+    <w:p>
+      <w:pPr>
+        <w:pStyle w:val="ListParagraph"/>
+        <w:numPr>
+          <w:ilvl w:val="0"/>
+          <w:numId w:val="8"/>
+        </w:numPr>
+        <w:bidi w:val="0"/>
+        <w:jc w:val="both"/>
+        <w:rPr>
+          <w:rFonts w:ascii="Arial" w:hAnsi="Arial"/>
+          <w:b w:val="false"/>
+          <w:b w:val="false"/>
+          <w:bCs w:val="false"/>
+        </w:rPr>
+      </w:pPr>
+      <w:r>
+        <w:rPr>
+          <w:rFonts w:ascii="Arial" w:hAnsi="Arial"/>
+          <w:b w:val="false"/>
+          <w:bCs w:val="false"/>
+          <w:sz w:val="24"/>
+          <w:szCs w:val="24"/>
+        </w:rPr>
+        <w:t>En casos de estudio de diagnóstico se conocen las consecuencias, mientras que no se posee información de las causas.</w:t>
+      </w:r>
+    </w:p>
+    <w:p>
+      <w:pPr>
+        <w:pStyle w:val="ListParagraph"/>
+        <w:bidi w:val="0"/>
+        <w:ind w:hanging="0"/>
+        <w:jc w:val="both"/>
+        <w:rPr>
+          <w:sz w:val="24"/>
+          <w:szCs w:val="24"/>
+        </w:rPr>
+      </w:pPr>
+      <w:r>
+        <w:rPr>
+          <w:rFonts w:ascii="Arial" w:hAnsi="Arial"/>
+          <w:b w:val="false"/>
+          <w:bCs w:val="false"/>
+        </w:rPr>
+      </w:r>
+    </w:p>
+    <w:p>
+      <w:pPr>
+        <w:pStyle w:val="Normal"/>
+        <w:bidi w:val="0"/>
+        <w:ind w:hanging="0"/>
+        <w:jc w:val="both"/>
+        <w:rPr>
+          <w:rFonts w:ascii="Arial" w:hAnsi="Arial"/>
+          <w:b w:val="false"/>
+          <w:b w:val="false"/>
+          <w:bCs w:val="false"/>
+        </w:rPr>
+      </w:pPr>
+      <w:r>
+        <w:rPr>
+          <w:rFonts w:ascii="Arial" w:hAnsi="Arial"/>
+          <w:b w:val="false"/>
+          <w:bCs w:val="false"/>
+          <w:sz w:val="24"/>
+          <w:szCs w:val="24"/>
+        </w:rPr>
+        <w:t>Lo que hace que el teorema de Bayes sea un método efectivo de usar, es que puede ser aplicado para el cálculo de distintos tipos de probabilidades, y en cualquier ciencia. A pesar de considerarse un método efectivo, muchos estadistas cuestionan su validez; esto se debe a que consideran que solo es aplicable únicamente en casos donde se presentan eventos excluyentes y exhaustivos. También hacen énfasis en el hecho que al momento de llevar a cabo el procedimiento, solo se basan en condiciones subjetivas.</w:t>
+      </w:r>
+    </w:p>
+    <w:p>
+      <w:pPr>
+        <w:pStyle w:val="Normal"/>
+        <w:bidi w:val="0"/>
+        <w:jc w:val="both"/>
+        <w:rPr>
+          <w:b w:val="false"/>
+          <w:b w:val="false"/>
+          <w:bCs w:val="false"/>
+        </w:rPr>
+      </w:pPr>
+      <w:r>
+        <w:rPr>
+          <w:b w:val="false"/>
+          <w:bCs w:val="false"/>
+        </w:rPr>
+      </w:r>
+    </w:p>
+    <w:p>
+      <w:pPr>
+        <w:pStyle w:val="Normal"/>
         <w:numPr>
           <w:ilvl w:val="0"/>
           <w:numId w:val="1"/>
@@ -1496,17 +3011,17 @@
         <w:bidi w:val="0"/>
         <w:jc w:val="both"/>
         <w:rPr>
-          <w:rFonts w:ascii="Arial" w:hAnsi="Arial"/>
-          <w:b/>
-          <w:b/>
-          <w:bCs/>
-        </w:rPr>
-      </w:pPr>
-      <w:r>
-        <w:rPr>
-          <w:rFonts w:ascii="Arial" w:hAnsi="Arial"/>
-          <w:b/>
-          <w:bCs/>
+          <w:sz w:val="28"/>
+          <w:szCs w:val="28"/>
+        </w:rPr>
+      </w:pPr>
+      <w:r>
+        <w:rPr>
+          <w:rFonts w:ascii="Arial" w:hAnsi="Arial"/>
+          <w:b/>
+          <w:bCs/>
+          <w:sz w:val="28"/>
+          <w:szCs w:val="28"/>
         </w:rPr>
         <w:t>Bayes Ingenuo</w:t>
       </w:r>
@@ -1538,17 +3053,430 @@
         <w:jc w:val="both"/>
         <w:rPr>
           <w:rFonts w:ascii="Arial" w:hAnsi="Arial"/>
-          <w:b/>
-          <w:b/>
-          <w:bCs/>
-        </w:rPr>
-      </w:pPr>
-      <w:r>
-        <w:rPr>
-          <w:rFonts w:ascii="Arial" w:hAnsi="Arial"/>
-          <w:b/>
-          <w:bCs/>
-        </w:rPr>
+          <w:b w:val="false"/>
+          <w:b w:val="false"/>
+          <w:bCs w:val="false"/>
+        </w:rPr>
+      </w:pPr>
+      <w:r>
+        <w:rPr>
+          <w:rFonts w:ascii="Arial" w:hAnsi="Arial"/>
+          <w:b w:val="false"/>
+          <w:bCs w:val="false"/>
+          <w:sz w:val="24"/>
+          <w:szCs w:val="24"/>
+        </w:rPr>
+        <w:t>Naïve Bayes o el Ingenuo Bayes es uno de los algoritmos más simples y poderosos para la clasificación basado en el Teorema de Bayes con una suposición de independencia entre los predictores. Naive Bayes es fácil de construir y particularmente útil para conjuntos de datos muy grandes.</w:t>
+      </w:r>
+    </w:p>
+    <w:p>
+      <w:pPr>
+        <w:pStyle w:val="Normal"/>
+        <w:bidi w:val="0"/>
+        <w:jc w:val="both"/>
+        <w:rPr>
+          <w:sz w:val="24"/>
+          <w:szCs w:val="24"/>
+        </w:rPr>
+      </w:pPr>
+      <w:r>
+        <w:rPr>
+          <w:rFonts w:ascii="Arial" w:hAnsi="Arial"/>
+          <w:b w:val="false"/>
+          <w:bCs w:val="false"/>
+        </w:rPr>
+      </w:r>
+    </w:p>
+    <w:p>
+      <w:pPr>
+        <w:pStyle w:val="Normal"/>
+        <w:bidi w:val="0"/>
+        <w:jc w:val="both"/>
+        <w:rPr>
+          <w:rFonts w:ascii="Arial" w:hAnsi="Arial"/>
+          <w:b w:val="false"/>
+          <w:b w:val="false"/>
+          <w:bCs w:val="false"/>
+        </w:rPr>
+      </w:pPr>
+      <w:r>
+        <w:rPr>
+          <w:rFonts w:ascii="Arial" w:hAnsi="Arial"/>
+          <w:b w:val="false"/>
+          <w:bCs w:val="false"/>
+          <w:sz w:val="24"/>
+          <w:szCs w:val="24"/>
+        </w:rPr>
+        <w:t>El clasificador Naive Bayes asume que el efecto de una característica particular en una clase es independiente de otras características. Por ejemplo, un solicitante de préstamo es deseable o no dependiendo de sus ingresos, historial de préstamos y transacciones anteriores, edad y ubicación. Incluso si estas características son interdependientes, estas características se consideran de forma independiente. Esta suposición simplifica la computación, y por eso se considera ingenua. Esta suposición se denomina independencia condicional de clase.</w:t>
+      </w:r>
+    </w:p>
+    <w:p>
+      <w:pPr>
+        <w:pStyle w:val="Normal"/>
+        <w:bidi w:val="0"/>
+        <w:jc w:val="both"/>
+        <w:rPr>
+          <w:sz w:val="24"/>
+          <w:szCs w:val="24"/>
+        </w:rPr>
+      </w:pPr>
+      <w:r>
+        <w:rPr>
+          <w:rFonts w:ascii="Arial" w:hAnsi="Arial"/>
+          <w:b w:val="false"/>
+          <w:bCs w:val="false"/>
+        </w:rPr>
+      </w:r>
+    </w:p>
+    <w:p>
+      <w:pPr>
+        <w:pStyle w:val="Normal"/>
+        <w:bidi w:val="0"/>
+        <w:jc w:val="both"/>
+        <w:rPr>
+          <w:rFonts w:ascii="Arial" w:hAnsi="Arial"/>
+          <w:b w:val="false"/>
+          <w:b w:val="false"/>
+          <w:bCs w:val="false"/>
+        </w:rPr>
+      </w:pPr>
+      <w:r>
+        <w:rPr>
+          <w:rFonts w:ascii="Arial" w:hAnsi="Arial"/>
+          <w:b w:val="false"/>
+          <w:bCs w:val="false"/>
+          <w:sz w:val="24"/>
+          <w:szCs w:val="24"/>
+        </w:rPr>
+        <w:t>Bayesiano ingenuo es un algoritmo muy utilizado para resolver problemas de clasificación. El modelo se denomina Naive porque trata todas las variables de predicción propuestas como independientes unas de otras. El bayesiano ingenuo es un algoritmo rápido y escalable que calcul</w:t>
+      </w:r>
+      <w:bookmarkStart w:id="0" w:name="_GoBack"/>
+      <w:bookmarkEnd w:id="0"/>
+      <w:r>
+        <w:rPr>
+          <w:rFonts w:ascii="Arial" w:hAnsi="Arial"/>
+          <w:b w:val="false"/>
+          <w:bCs w:val="false"/>
+          <w:sz w:val="24"/>
+          <w:szCs w:val="24"/>
+        </w:rPr>
+        <w:t>a las probabilidades condicionales para las combinaciones de atributos y el atributo de objetivo. A partir de los datos de entrenamiento se establece una probabilidad independiente. Esta probabilidad proporciona la verosimilitud de cada clase objetivo, una vez dada la instancia de cada categoría de valor a partir de cada variable de entrada.</w:t>
+      </w:r>
+    </w:p>
+    <w:p>
+      <w:pPr>
+        <w:pStyle w:val="Normal"/>
+        <w:bidi w:val="0"/>
+        <w:jc w:val="both"/>
+        <w:rPr>
+          <w:sz w:val="24"/>
+          <w:szCs w:val="24"/>
+        </w:rPr>
+      </w:pPr>
+      <w:r>
+        <w:rPr>
+          <w:rFonts w:ascii="Arial" w:hAnsi="Arial"/>
+          <w:b w:val="false"/>
+          <w:bCs w:val="false"/>
+        </w:rPr>
+      </w:r>
+    </w:p>
+    <w:p>
+      <w:pPr>
+        <w:pStyle w:val="Normal"/>
+        <w:jc w:val="both"/>
+        <w:rPr>
+          <w:rFonts w:ascii="Arial" w:hAnsi="Arial"/>
+        </w:rPr>
+      </w:pPr>
+      <w:r>
+        <w:rPr>
+          <w:rFonts w:ascii="Arial" w:hAnsi="Arial"/>
+          <w:sz w:val="24"/>
+          <w:szCs w:val="24"/>
+        </w:rPr>
+        <w:t>La validación cruzada se utiliza para comprobar la precisión del modelo en los mismos datos que se utilizaron para generar el modelo. Resulta especialmente útil cuando el número de casos disponible para generar un modelo es pequeño.</w:t>
+      </w:r>
+    </w:p>
+    <w:p>
+      <w:pPr>
+        <w:pStyle w:val="Normal"/>
+        <w:bidi w:val="0"/>
+        <w:jc w:val="both"/>
+        <w:rPr>
+          <w:rFonts w:ascii="Arial" w:hAnsi="Arial"/>
+          <w:b w:val="false"/>
+          <w:b w:val="false"/>
+          <w:bCs w:val="false"/>
+        </w:rPr>
+      </w:pPr>
+      <w:r>
+        <w:rPr>
+          <w:rFonts w:ascii="Arial" w:hAnsi="Arial"/>
+          <w:b w:val="false"/>
+          <w:bCs w:val="false"/>
+          <w:sz w:val="24"/>
+          <w:szCs w:val="24"/>
+        </w:rPr>
+        <w:t>El resultado del modelo se puede examinar en un formato de matriz. Los números de la matriz son probabilidades condicionales relacionadas con las clases (columnas) predichas y las combinaciones (filas) del valor de la variable predictora.</w:t>
+      </w:r>
+    </w:p>
+    <w:p>
+      <w:pPr>
+        <w:pStyle w:val="Normal"/>
+        <w:bidi w:val="0"/>
+        <w:jc w:val="both"/>
+        <w:rPr>
+          <w:sz w:val="24"/>
+          <w:szCs w:val="24"/>
+        </w:rPr>
+      </w:pPr>
+      <w:r>
+        <w:rPr>
+          <w:rFonts w:ascii="Arial" w:hAnsi="Arial"/>
+          <w:b w:val="false"/>
+          <w:bCs w:val="false"/>
+        </w:rPr>
+      </w:r>
+    </w:p>
+    <w:p>
+      <w:pPr>
+        <w:pStyle w:val="Normal"/>
+        <w:bidi w:val="0"/>
+        <w:jc w:val="both"/>
+        <w:rPr>
+          <w:sz w:val="24"/>
+          <w:szCs w:val="24"/>
+        </w:rPr>
+      </w:pPr>
+      <w:r>
+        <w:rPr>
+          <w:rFonts w:ascii="Arial" w:hAnsi="Arial"/>
+          <w:b w:val="false"/>
+          <w:bCs w:val="false"/>
+        </w:rPr>
+      </w:r>
+    </w:p>
+    <w:p>
+      <w:pPr>
+        <w:pStyle w:val="Normal"/>
+        <w:bidi w:val="0"/>
+        <w:jc w:val="both"/>
+        <w:rPr>
+          <w:sz w:val="24"/>
+          <w:szCs w:val="24"/>
+        </w:rPr>
+      </w:pPr>
+      <w:r>
+        <w:rPr>
+          <w:rFonts w:ascii="Arial" w:hAnsi="Arial"/>
+          <w:b w:val="false"/>
+          <w:bCs w:val="false"/>
+        </w:rPr>
+      </w:r>
+    </w:p>
+    <w:p>
+      <w:pPr>
+        <w:pStyle w:val="Normal"/>
+        <w:bidi w:val="0"/>
+        <w:jc w:val="both"/>
+        <w:rPr>
+          <w:sz w:val="24"/>
+          <w:szCs w:val="24"/>
+        </w:rPr>
+      </w:pPr>
+      <w:r>
+        <w:rPr>
+          <w:rFonts w:ascii="Arial" w:hAnsi="Arial"/>
+          <w:b w:val="false"/>
+          <w:bCs w:val="false"/>
+        </w:rPr>
+      </w:r>
+    </w:p>
+    <w:p>
+      <w:pPr>
+        <w:pStyle w:val="Normal"/>
+        <w:jc w:val="both"/>
+        <w:rPr>
+          <w:rFonts w:ascii="Arial" w:hAnsi="Arial"/>
+        </w:rPr>
+      </w:pPr>
+      <w:r>
+        <w:rPr>
+          <w:rFonts w:ascii="Arial" w:hAnsi="Arial"/>
+          <w:sz w:val="24"/>
+          <w:szCs w:val="24"/>
+        </w:rPr>
+        <w:t>Ventajas</w:t>
+      </w:r>
+    </w:p>
+    <w:p>
+      <w:pPr>
+        <w:pStyle w:val="ListParagraph"/>
+        <w:numPr>
+          <w:ilvl w:val="0"/>
+          <w:numId w:val="9"/>
+        </w:numPr>
+        <w:jc w:val="both"/>
+        <w:rPr>
+          <w:rFonts w:ascii="Arial" w:hAnsi="Arial"/>
+        </w:rPr>
+      </w:pPr>
+      <w:r>
+        <w:rPr>
+          <w:rFonts w:ascii="Arial" w:hAnsi="Arial"/>
+          <w:sz w:val="24"/>
+          <w:szCs w:val="24"/>
+        </w:rPr>
+        <w:t>Es fácil y rápido predecir la clase de conjunto de datos de prueba. También funciona bien en la predicción multiclase.</w:t>
+      </w:r>
+    </w:p>
+    <w:p>
+      <w:pPr>
+        <w:pStyle w:val="ListParagraph"/>
+        <w:numPr>
+          <w:ilvl w:val="0"/>
+          <w:numId w:val="9"/>
+        </w:numPr>
+        <w:jc w:val="both"/>
+        <w:rPr>
+          <w:rFonts w:ascii="Arial" w:hAnsi="Arial"/>
+        </w:rPr>
+      </w:pPr>
+      <w:r>
+        <w:rPr>
+          <w:rFonts w:ascii="Arial" w:hAnsi="Arial"/>
+          <w:sz w:val="24"/>
+          <w:szCs w:val="24"/>
+        </w:rPr>
+        <w:t>Cuando se mantiene la suposición de independencia, un clasificador Naive Bayes funciona mejor en comparación con otros modelos como la Regresión Logística y se necesitan menos datos de entrenamiento.</w:t>
+      </w:r>
+    </w:p>
+    <w:p>
+      <w:pPr>
+        <w:pStyle w:val="ListParagraph"/>
+        <w:numPr>
+          <w:ilvl w:val="0"/>
+          <w:numId w:val="9"/>
+        </w:numPr>
+        <w:bidi w:val="0"/>
+        <w:jc w:val="both"/>
+        <w:rPr>
+          <w:rFonts w:ascii="Arial" w:hAnsi="Arial"/>
+          <w:b w:val="false"/>
+          <w:b w:val="false"/>
+          <w:bCs w:val="false"/>
+        </w:rPr>
+      </w:pPr>
+      <w:r>
+        <w:rPr>
+          <w:rFonts w:ascii="Arial" w:hAnsi="Arial"/>
+          <w:b w:val="false"/>
+          <w:bCs w:val="false"/>
+          <w:sz w:val="24"/>
+          <w:szCs w:val="24"/>
+        </w:rPr>
+        <w:t>Funciona bien en el caso de variables de entrada categóricas comparada con variables numéricas.</w:t>
+      </w:r>
+    </w:p>
+    <w:p>
+      <w:pPr>
+        <w:pStyle w:val="ListParagraph"/>
+        <w:bidi w:val="0"/>
+        <w:jc w:val="both"/>
+        <w:rPr>
+          <w:sz w:val="24"/>
+          <w:szCs w:val="24"/>
+        </w:rPr>
+      </w:pPr>
+      <w:r>
+        <w:rPr>
+          <w:rFonts w:ascii="Arial" w:hAnsi="Arial"/>
+          <w:b w:val="false"/>
+          <w:bCs w:val="false"/>
+        </w:rPr>
+      </w:r>
+    </w:p>
+    <w:p>
+      <w:pPr>
+        <w:pStyle w:val="Normal"/>
+        <w:jc w:val="both"/>
+        <w:rPr>
+          <w:rFonts w:ascii="Arial" w:hAnsi="Arial"/>
+        </w:rPr>
+      </w:pPr>
+      <w:r>
+        <w:rPr>
+          <w:rFonts w:ascii="Arial" w:hAnsi="Arial"/>
+          <w:sz w:val="24"/>
+          <w:szCs w:val="24"/>
+        </w:rPr>
+        <w:t>Desventajas</w:t>
+      </w:r>
+    </w:p>
+    <w:p>
+      <w:pPr>
+        <w:pStyle w:val="ListParagraph"/>
+        <w:numPr>
+          <w:ilvl w:val="0"/>
+          <w:numId w:val="10"/>
+        </w:numPr>
+        <w:jc w:val="both"/>
+        <w:rPr>
+          <w:rFonts w:ascii="Arial" w:hAnsi="Arial"/>
+        </w:rPr>
+      </w:pPr>
+      <w:r>
+        <w:rPr>
+          <w:rFonts w:ascii="Arial" w:hAnsi="Arial"/>
+          <w:sz w:val="24"/>
+          <w:szCs w:val="24"/>
+        </w:rPr>
+        <w:t>Si la variable categórica tiene una categoría en el conjunto de datos de prueba, que no se observó en el conjunto de datos de entrenamiento, el modelo asignará una probabilidad de 0 y no podrá hacer una predicción. Esto se conoce a menudo como frecuencia cero. Para resolver esto, podemos utilizar la técnica de alisamiento.</w:t>
+      </w:r>
+    </w:p>
+    <w:p>
+      <w:pPr>
+        <w:pStyle w:val="ListParagraph"/>
+        <w:numPr>
+          <w:ilvl w:val="0"/>
+          <w:numId w:val="10"/>
+        </w:numPr>
+        <w:jc w:val="both"/>
+        <w:rPr>
+          <w:rFonts w:ascii="Arial" w:hAnsi="Arial"/>
+        </w:rPr>
+      </w:pPr>
+      <w:r>
+        <w:rPr>
+          <w:rFonts w:ascii="Arial" w:hAnsi="Arial"/>
+          <w:sz w:val="24"/>
+          <w:szCs w:val="24"/>
+        </w:rPr>
+        <w:t>Otra limitación de Naive Bayes es la asunción de predictores independientes. En la vida real, es casi imposible que obtengamos un conjunto de predictores que sean completamente independientes.</w:t>
+      </w:r>
+    </w:p>
+    <w:p>
+      <w:pPr>
+        <w:pStyle w:val="ListParagraph"/>
+        <w:numPr>
+          <w:ilvl w:val="0"/>
+          <w:numId w:val="10"/>
+        </w:numPr>
+        <w:jc w:val="both"/>
+        <w:rPr>
+          <w:rFonts w:ascii="Arial" w:hAnsi="Arial"/>
+        </w:rPr>
+      </w:pPr>
+      <w:r>
+        <w:rPr>
+          <w:rFonts w:ascii="Arial" w:hAnsi="Arial"/>
+          <w:b w:val="false"/>
+          <w:bCs w:val="false"/>
+          <w:sz w:val="24"/>
+          <w:szCs w:val="24"/>
+        </w:rPr>
+        <w:t>Naive Bayes es el algoritmo más sencillo y potente. A pesar de los significativos avances de Machine Learning en los últimos años, ha demostrado su valía. Se ha implementado con éxito en muchas aplicaciones, desde el análisis de texto hasta los motores de recomendación.</w:t>
       </w:r>
       <w:r>
         <w:br w:type="page"/>
@@ -2753,6 +4681,1102 @@
   <w:abstractNum w:abstractNumId="3">
     <w:lvl w:ilvl="0">
       <w:start w:val="1"/>
+      <w:numFmt w:val="bullet"/>
+      <w:lvlText w:val=""/>
+      <w:lvlJc w:val="left"/>
+      <w:pPr>
+        <w:tabs>
+          <w:tab w:val="num" w:pos="0"/>
+        </w:tabs>
+        <w:ind w:left="720" w:hanging="360"/>
+      </w:pPr>
+      <w:rPr>
+        <w:rFonts w:ascii="Symbol" w:hAnsi="Symbol" w:cs="Symbol" w:hint="default"/>
+      </w:rPr>
+    </w:lvl>
+    <w:lvl w:ilvl="1">
+      <w:start w:val="1"/>
+      <w:numFmt w:val="bullet"/>
+      <w:lvlText w:val="o"/>
+      <w:lvlJc w:val="left"/>
+      <w:pPr>
+        <w:tabs>
+          <w:tab w:val="num" w:pos="0"/>
+        </w:tabs>
+        <w:ind w:left="1440" w:hanging="360"/>
+      </w:pPr>
+      <w:rPr>
+        <w:rFonts w:ascii="Courier New" w:hAnsi="Courier New" w:cs="Courier New" w:hint="default"/>
+      </w:rPr>
+    </w:lvl>
+    <w:lvl w:ilvl="2">
+      <w:start w:val="1"/>
+      <w:numFmt w:val="bullet"/>
+      <w:lvlText w:val=""/>
+      <w:lvlJc w:val="left"/>
+      <w:pPr>
+        <w:tabs>
+          <w:tab w:val="num" w:pos="0"/>
+        </w:tabs>
+        <w:ind w:left="2160" w:hanging="360"/>
+      </w:pPr>
+      <w:rPr>
+        <w:rFonts w:ascii="Wingdings" w:hAnsi="Wingdings" w:cs="Wingdings" w:hint="default"/>
+      </w:rPr>
+    </w:lvl>
+    <w:lvl w:ilvl="3">
+      <w:start w:val="1"/>
+      <w:numFmt w:val="bullet"/>
+      <w:lvlText w:val=""/>
+      <w:lvlJc w:val="left"/>
+      <w:pPr>
+        <w:tabs>
+          <w:tab w:val="num" w:pos="0"/>
+        </w:tabs>
+        <w:ind w:left="2880" w:hanging="360"/>
+      </w:pPr>
+      <w:rPr>
+        <w:rFonts w:ascii="Symbol" w:hAnsi="Symbol" w:cs="Symbol" w:hint="default"/>
+      </w:rPr>
+    </w:lvl>
+    <w:lvl w:ilvl="4">
+      <w:start w:val="1"/>
+      <w:numFmt w:val="bullet"/>
+      <w:lvlText w:val="o"/>
+      <w:lvlJc w:val="left"/>
+      <w:pPr>
+        <w:tabs>
+          <w:tab w:val="num" w:pos="0"/>
+        </w:tabs>
+        <w:ind w:left="3600" w:hanging="360"/>
+      </w:pPr>
+      <w:rPr>
+        <w:rFonts w:ascii="Courier New" w:hAnsi="Courier New" w:cs="Courier New" w:hint="default"/>
+      </w:rPr>
+    </w:lvl>
+    <w:lvl w:ilvl="5">
+      <w:start w:val="1"/>
+      <w:numFmt w:val="bullet"/>
+      <w:lvlText w:val=""/>
+      <w:lvlJc w:val="left"/>
+      <w:pPr>
+        <w:tabs>
+          <w:tab w:val="num" w:pos="0"/>
+        </w:tabs>
+        <w:ind w:left="4320" w:hanging="360"/>
+      </w:pPr>
+      <w:rPr>
+        <w:rFonts w:ascii="Wingdings" w:hAnsi="Wingdings" w:cs="Wingdings" w:hint="default"/>
+      </w:rPr>
+    </w:lvl>
+    <w:lvl w:ilvl="6">
+      <w:start w:val="1"/>
+      <w:numFmt w:val="bullet"/>
+      <w:lvlText w:val=""/>
+      <w:lvlJc w:val="left"/>
+      <w:pPr>
+        <w:tabs>
+          <w:tab w:val="num" w:pos="0"/>
+        </w:tabs>
+        <w:ind w:left="5040" w:hanging="360"/>
+      </w:pPr>
+      <w:rPr>
+        <w:rFonts w:ascii="Symbol" w:hAnsi="Symbol" w:cs="Symbol" w:hint="default"/>
+      </w:rPr>
+    </w:lvl>
+    <w:lvl w:ilvl="7">
+      <w:start w:val="1"/>
+      <w:numFmt w:val="bullet"/>
+      <w:lvlText w:val="o"/>
+      <w:lvlJc w:val="left"/>
+      <w:pPr>
+        <w:tabs>
+          <w:tab w:val="num" w:pos="0"/>
+        </w:tabs>
+        <w:ind w:left="5760" w:hanging="360"/>
+      </w:pPr>
+      <w:rPr>
+        <w:rFonts w:ascii="Courier New" w:hAnsi="Courier New" w:cs="Courier New" w:hint="default"/>
+      </w:rPr>
+    </w:lvl>
+    <w:lvl w:ilvl="8">
+      <w:start w:val="1"/>
+      <w:numFmt w:val="bullet"/>
+      <w:lvlText w:val=""/>
+      <w:lvlJc w:val="left"/>
+      <w:pPr>
+        <w:tabs>
+          <w:tab w:val="num" w:pos="0"/>
+        </w:tabs>
+        <w:ind w:left="6480" w:hanging="360"/>
+      </w:pPr>
+      <w:rPr>
+        <w:rFonts w:ascii="Wingdings" w:hAnsi="Wingdings" w:cs="Wingdings" w:hint="default"/>
+      </w:rPr>
+    </w:lvl>
+  </w:abstractNum>
+  <w:abstractNum w:abstractNumId="4">
+    <w:lvl w:ilvl="0">
+      <w:start w:val="1"/>
+      <w:numFmt w:val="bullet"/>
+      <w:lvlText w:val=""/>
+      <w:lvlJc w:val="left"/>
+      <w:pPr>
+        <w:tabs>
+          <w:tab w:val="num" w:pos="0"/>
+        </w:tabs>
+        <w:ind w:left="720" w:hanging="360"/>
+      </w:pPr>
+      <w:rPr>
+        <w:rFonts w:ascii="Symbol" w:hAnsi="Symbol" w:cs="Symbol" w:hint="default"/>
+      </w:rPr>
+    </w:lvl>
+    <w:lvl w:ilvl="1">
+      <w:start w:val="1"/>
+      <w:numFmt w:val="bullet"/>
+      <w:lvlText w:val="o"/>
+      <w:lvlJc w:val="left"/>
+      <w:pPr>
+        <w:tabs>
+          <w:tab w:val="num" w:pos="0"/>
+        </w:tabs>
+        <w:ind w:left="1440" w:hanging="360"/>
+      </w:pPr>
+      <w:rPr>
+        <w:rFonts w:ascii="Courier New" w:hAnsi="Courier New" w:cs="Courier New" w:hint="default"/>
+      </w:rPr>
+    </w:lvl>
+    <w:lvl w:ilvl="2">
+      <w:start w:val="1"/>
+      <w:numFmt w:val="bullet"/>
+      <w:lvlText w:val=""/>
+      <w:lvlJc w:val="left"/>
+      <w:pPr>
+        <w:tabs>
+          <w:tab w:val="num" w:pos="0"/>
+        </w:tabs>
+        <w:ind w:left="2160" w:hanging="360"/>
+      </w:pPr>
+      <w:rPr>
+        <w:rFonts w:ascii="Wingdings" w:hAnsi="Wingdings" w:cs="Wingdings" w:hint="default"/>
+      </w:rPr>
+    </w:lvl>
+    <w:lvl w:ilvl="3">
+      <w:start w:val="1"/>
+      <w:numFmt w:val="bullet"/>
+      <w:lvlText w:val=""/>
+      <w:lvlJc w:val="left"/>
+      <w:pPr>
+        <w:tabs>
+          <w:tab w:val="num" w:pos="0"/>
+        </w:tabs>
+        <w:ind w:left="2880" w:hanging="360"/>
+      </w:pPr>
+      <w:rPr>
+        <w:rFonts w:ascii="Symbol" w:hAnsi="Symbol" w:cs="Symbol" w:hint="default"/>
+      </w:rPr>
+    </w:lvl>
+    <w:lvl w:ilvl="4">
+      <w:start w:val="1"/>
+      <w:numFmt w:val="bullet"/>
+      <w:lvlText w:val="o"/>
+      <w:lvlJc w:val="left"/>
+      <w:pPr>
+        <w:tabs>
+          <w:tab w:val="num" w:pos="0"/>
+        </w:tabs>
+        <w:ind w:left="3600" w:hanging="360"/>
+      </w:pPr>
+      <w:rPr>
+        <w:rFonts w:ascii="Courier New" w:hAnsi="Courier New" w:cs="Courier New" w:hint="default"/>
+      </w:rPr>
+    </w:lvl>
+    <w:lvl w:ilvl="5">
+      <w:start w:val="1"/>
+      <w:numFmt w:val="bullet"/>
+      <w:lvlText w:val=""/>
+      <w:lvlJc w:val="left"/>
+      <w:pPr>
+        <w:tabs>
+          <w:tab w:val="num" w:pos="0"/>
+        </w:tabs>
+        <w:ind w:left="4320" w:hanging="360"/>
+      </w:pPr>
+      <w:rPr>
+        <w:rFonts w:ascii="Wingdings" w:hAnsi="Wingdings" w:cs="Wingdings" w:hint="default"/>
+      </w:rPr>
+    </w:lvl>
+    <w:lvl w:ilvl="6">
+      <w:start w:val="1"/>
+      <w:numFmt w:val="bullet"/>
+      <w:lvlText w:val=""/>
+      <w:lvlJc w:val="left"/>
+      <w:pPr>
+        <w:tabs>
+          <w:tab w:val="num" w:pos="0"/>
+        </w:tabs>
+        <w:ind w:left="5040" w:hanging="360"/>
+      </w:pPr>
+      <w:rPr>
+        <w:rFonts w:ascii="Symbol" w:hAnsi="Symbol" w:cs="Symbol" w:hint="default"/>
+      </w:rPr>
+    </w:lvl>
+    <w:lvl w:ilvl="7">
+      <w:start w:val="1"/>
+      <w:numFmt w:val="bullet"/>
+      <w:lvlText w:val="o"/>
+      <w:lvlJc w:val="left"/>
+      <w:pPr>
+        <w:tabs>
+          <w:tab w:val="num" w:pos="0"/>
+        </w:tabs>
+        <w:ind w:left="5760" w:hanging="360"/>
+      </w:pPr>
+      <w:rPr>
+        <w:rFonts w:ascii="Courier New" w:hAnsi="Courier New" w:cs="Courier New" w:hint="default"/>
+      </w:rPr>
+    </w:lvl>
+    <w:lvl w:ilvl="8">
+      <w:start w:val="1"/>
+      <w:numFmt w:val="bullet"/>
+      <w:lvlText w:val=""/>
+      <w:lvlJc w:val="left"/>
+      <w:pPr>
+        <w:tabs>
+          <w:tab w:val="num" w:pos="0"/>
+        </w:tabs>
+        <w:ind w:left="6480" w:hanging="360"/>
+      </w:pPr>
+      <w:rPr>
+        <w:rFonts w:ascii="Wingdings" w:hAnsi="Wingdings" w:cs="Wingdings" w:hint="default"/>
+      </w:rPr>
+    </w:lvl>
+  </w:abstractNum>
+  <w:abstractNum w:abstractNumId="5">
+    <w:lvl w:ilvl="0">
+      <w:start w:val="1"/>
+      <w:numFmt w:val="bullet"/>
+      <w:lvlText w:val=""/>
+      <w:lvlJc w:val="left"/>
+      <w:pPr>
+        <w:tabs>
+          <w:tab w:val="num" w:pos="0"/>
+        </w:tabs>
+        <w:ind w:left="720" w:hanging="360"/>
+      </w:pPr>
+      <w:rPr>
+        <w:rFonts w:ascii="Symbol" w:hAnsi="Symbol" w:cs="Symbol" w:hint="default"/>
+      </w:rPr>
+    </w:lvl>
+    <w:lvl w:ilvl="1">
+      <w:start w:val="1"/>
+      <w:numFmt w:val="bullet"/>
+      <w:lvlText w:val="o"/>
+      <w:lvlJc w:val="left"/>
+      <w:pPr>
+        <w:tabs>
+          <w:tab w:val="num" w:pos="0"/>
+        </w:tabs>
+        <w:ind w:left="1440" w:hanging="360"/>
+      </w:pPr>
+      <w:rPr>
+        <w:rFonts w:ascii="Courier New" w:hAnsi="Courier New" w:cs="Courier New" w:hint="default"/>
+      </w:rPr>
+    </w:lvl>
+    <w:lvl w:ilvl="2">
+      <w:start w:val="1"/>
+      <w:numFmt w:val="bullet"/>
+      <w:lvlText w:val=""/>
+      <w:lvlJc w:val="left"/>
+      <w:pPr>
+        <w:tabs>
+          <w:tab w:val="num" w:pos="0"/>
+        </w:tabs>
+        <w:ind w:left="2160" w:hanging="360"/>
+      </w:pPr>
+      <w:rPr>
+        <w:rFonts w:ascii="Wingdings" w:hAnsi="Wingdings" w:cs="Wingdings" w:hint="default"/>
+      </w:rPr>
+    </w:lvl>
+    <w:lvl w:ilvl="3">
+      <w:start w:val="1"/>
+      <w:numFmt w:val="bullet"/>
+      <w:lvlText w:val=""/>
+      <w:lvlJc w:val="left"/>
+      <w:pPr>
+        <w:tabs>
+          <w:tab w:val="num" w:pos="0"/>
+        </w:tabs>
+        <w:ind w:left="2880" w:hanging="360"/>
+      </w:pPr>
+      <w:rPr>
+        <w:rFonts w:ascii="Symbol" w:hAnsi="Symbol" w:cs="Symbol" w:hint="default"/>
+      </w:rPr>
+    </w:lvl>
+    <w:lvl w:ilvl="4">
+      <w:start w:val="1"/>
+      <w:numFmt w:val="bullet"/>
+      <w:lvlText w:val="o"/>
+      <w:lvlJc w:val="left"/>
+      <w:pPr>
+        <w:tabs>
+          <w:tab w:val="num" w:pos="0"/>
+        </w:tabs>
+        <w:ind w:left="3600" w:hanging="360"/>
+      </w:pPr>
+      <w:rPr>
+        <w:rFonts w:ascii="Courier New" w:hAnsi="Courier New" w:cs="Courier New" w:hint="default"/>
+      </w:rPr>
+    </w:lvl>
+    <w:lvl w:ilvl="5">
+      <w:start w:val="1"/>
+      <w:numFmt w:val="bullet"/>
+      <w:lvlText w:val=""/>
+      <w:lvlJc w:val="left"/>
+      <w:pPr>
+        <w:tabs>
+          <w:tab w:val="num" w:pos="0"/>
+        </w:tabs>
+        <w:ind w:left="4320" w:hanging="360"/>
+      </w:pPr>
+      <w:rPr>
+        <w:rFonts w:ascii="Wingdings" w:hAnsi="Wingdings" w:cs="Wingdings" w:hint="default"/>
+      </w:rPr>
+    </w:lvl>
+    <w:lvl w:ilvl="6">
+      <w:start w:val="1"/>
+      <w:numFmt w:val="bullet"/>
+      <w:lvlText w:val=""/>
+      <w:lvlJc w:val="left"/>
+      <w:pPr>
+        <w:tabs>
+          <w:tab w:val="num" w:pos="0"/>
+        </w:tabs>
+        <w:ind w:left="5040" w:hanging="360"/>
+      </w:pPr>
+      <w:rPr>
+        <w:rFonts w:ascii="Symbol" w:hAnsi="Symbol" w:cs="Symbol" w:hint="default"/>
+      </w:rPr>
+    </w:lvl>
+    <w:lvl w:ilvl="7">
+      <w:start w:val="1"/>
+      <w:numFmt w:val="bullet"/>
+      <w:lvlText w:val="o"/>
+      <w:lvlJc w:val="left"/>
+      <w:pPr>
+        <w:tabs>
+          <w:tab w:val="num" w:pos="0"/>
+        </w:tabs>
+        <w:ind w:left="5760" w:hanging="360"/>
+      </w:pPr>
+      <w:rPr>
+        <w:rFonts w:ascii="Courier New" w:hAnsi="Courier New" w:cs="Courier New" w:hint="default"/>
+      </w:rPr>
+    </w:lvl>
+    <w:lvl w:ilvl="8">
+      <w:start w:val="1"/>
+      <w:numFmt w:val="bullet"/>
+      <w:lvlText w:val=""/>
+      <w:lvlJc w:val="left"/>
+      <w:pPr>
+        <w:tabs>
+          <w:tab w:val="num" w:pos="0"/>
+        </w:tabs>
+        <w:ind w:left="6480" w:hanging="360"/>
+      </w:pPr>
+      <w:rPr>
+        <w:rFonts w:ascii="Wingdings" w:hAnsi="Wingdings" w:cs="Wingdings" w:hint="default"/>
+      </w:rPr>
+    </w:lvl>
+  </w:abstractNum>
+  <w:abstractNum w:abstractNumId="6">
+    <w:lvl w:ilvl="0">
+      <w:start w:val="1"/>
+      <w:numFmt w:val="bullet"/>
+      <w:lvlText w:val=""/>
+      <w:lvlJc w:val="left"/>
+      <w:pPr>
+        <w:tabs>
+          <w:tab w:val="num" w:pos="0"/>
+        </w:tabs>
+        <w:ind w:left="720" w:hanging="360"/>
+      </w:pPr>
+      <w:rPr>
+        <w:rFonts w:ascii="Symbol" w:hAnsi="Symbol" w:cs="Symbol" w:hint="default"/>
+      </w:rPr>
+    </w:lvl>
+    <w:lvl w:ilvl="1">
+      <w:start w:val="1"/>
+      <w:numFmt w:val="bullet"/>
+      <w:lvlText w:val="o"/>
+      <w:lvlJc w:val="left"/>
+      <w:pPr>
+        <w:tabs>
+          <w:tab w:val="num" w:pos="0"/>
+        </w:tabs>
+        <w:ind w:left="1440" w:hanging="360"/>
+      </w:pPr>
+      <w:rPr>
+        <w:rFonts w:ascii="Courier New" w:hAnsi="Courier New" w:cs="Courier New" w:hint="default"/>
+      </w:rPr>
+    </w:lvl>
+    <w:lvl w:ilvl="2">
+      <w:start w:val="1"/>
+      <w:numFmt w:val="bullet"/>
+      <w:lvlText w:val=""/>
+      <w:lvlJc w:val="left"/>
+      <w:pPr>
+        <w:tabs>
+          <w:tab w:val="num" w:pos="0"/>
+        </w:tabs>
+        <w:ind w:left="2160" w:hanging="360"/>
+      </w:pPr>
+      <w:rPr>
+        <w:rFonts w:ascii="Wingdings" w:hAnsi="Wingdings" w:cs="Wingdings" w:hint="default"/>
+      </w:rPr>
+    </w:lvl>
+    <w:lvl w:ilvl="3">
+      <w:start w:val="1"/>
+      <w:numFmt w:val="bullet"/>
+      <w:lvlText w:val=""/>
+      <w:lvlJc w:val="left"/>
+      <w:pPr>
+        <w:tabs>
+          <w:tab w:val="num" w:pos="0"/>
+        </w:tabs>
+        <w:ind w:left="2880" w:hanging="360"/>
+      </w:pPr>
+      <w:rPr>
+        <w:rFonts w:ascii="Symbol" w:hAnsi="Symbol" w:cs="Symbol" w:hint="default"/>
+      </w:rPr>
+    </w:lvl>
+    <w:lvl w:ilvl="4">
+      <w:start w:val="1"/>
+      <w:numFmt w:val="bullet"/>
+      <w:lvlText w:val="o"/>
+      <w:lvlJc w:val="left"/>
+      <w:pPr>
+        <w:tabs>
+          <w:tab w:val="num" w:pos="0"/>
+        </w:tabs>
+        <w:ind w:left="3600" w:hanging="360"/>
+      </w:pPr>
+      <w:rPr>
+        <w:rFonts w:ascii="Courier New" w:hAnsi="Courier New" w:cs="Courier New" w:hint="default"/>
+      </w:rPr>
+    </w:lvl>
+    <w:lvl w:ilvl="5">
+      <w:start w:val="1"/>
+      <w:numFmt w:val="bullet"/>
+      <w:lvlText w:val=""/>
+      <w:lvlJc w:val="left"/>
+      <w:pPr>
+        <w:tabs>
+          <w:tab w:val="num" w:pos="0"/>
+        </w:tabs>
+        <w:ind w:left="4320" w:hanging="360"/>
+      </w:pPr>
+      <w:rPr>
+        <w:rFonts w:ascii="Wingdings" w:hAnsi="Wingdings" w:cs="Wingdings" w:hint="default"/>
+      </w:rPr>
+    </w:lvl>
+    <w:lvl w:ilvl="6">
+      <w:start w:val="1"/>
+      <w:numFmt w:val="bullet"/>
+      <w:lvlText w:val=""/>
+      <w:lvlJc w:val="left"/>
+      <w:pPr>
+        <w:tabs>
+          <w:tab w:val="num" w:pos="0"/>
+        </w:tabs>
+        <w:ind w:left="5040" w:hanging="360"/>
+      </w:pPr>
+      <w:rPr>
+        <w:rFonts w:ascii="Symbol" w:hAnsi="Symbol" w:cs="Symbol" w:hint="default"/>
+      </w:rPr>
+    </w:lvl>
+    <w:lvl w:ilvl="7">
+      <w:start w:val="1"/>
+      <w:numFmt w:val="bullet"/>
+      <w:lvlText w:val="o"/>
+      <w:lvlJc w:val="left"/>
+      <w:pPr>
+        <w:tabs>
+          <w:tab w:val="num" w:pos="0"/>
+        </w:tabs>
+        <w:ind w:left="5760" w:hanging="360"/>
+      </w:pPr>
+      <w:rPr>
+        <w:rFonts w:ascii="Courier New" w:hAnsi="Courier New" w:cs="Courier New" w:hint="default"/>
+      </w:rPr>
+    </w:lvl>
+    <w:lvl w:ilvl="8">
+      <w:start w:val="1"/>
+      <w:numFmt w:val="bullet"/>
+      <w:lvlText w:val=""/>
+      <w:lvlJc w:val="left"/>
+      <w:pPr>
+        <w:tabs>
+          <w:tab w:val="num" w:pos="0"/>
+        </w:tabs>
+        <w:ind w:left="6480" w:hanging="360"/>
+      </w:pPr>
+      <w:rPr>
+        <w:rFonts w:ascii="Wingdings" w:hAnsi="Wingdings" w:cs="Wingdings" w:hint="default"/>
+      </w:rPr>
+    </w:lvl>
+  </w:abstractNum>
+  <w:abstractNum w:abstractNumId="7">
+    <w:lvl w:ilvl="0">
+      <w:start w:val="1"/>
+      <w:numFmt w:val="bullet"/>
+      <w:lvlText w:val=""/>
+      <w:lvlJc w:val="left"/>
+      <w:pPr>
+        <w:tabs>
+          <w:tab w:val="num" w:pos="0"/>
+        </w:tabs>
+        <w:ind w:left="720" w:hanging="360"/>
+      </w:pPr>
+      <w:rPr>
+        <w:rFonts w:ascii="Symbol" w:hAnsi="Symbol" w:cs="Symbol" w:hint="default"/>
+      </w:rPr>
+    </w:lvl>
+    <w:lvl w:ilvl="1">
+      <w:start w:val="1"/>
+      <w:numFmt w:val="bullet"/>
+      <w:lvlText w:val="o"/>
+      <w:lvlJc w:val="left"/>
+      <w:pPr>
+        <w:tabs>
+          <w:tab w:val="num" w:pos="0"/>
+        </w:tabs>
+        <w:ind w:left="1440" w:hanging="360"/>
+      </w:pPr>
+      <w:rPr>
+        <w:rFonts w:ascii="Courier New" w:hAnsi="Courier New" w:cs="Courier New" w:hint="default"/>
+      </w:rPr>
+    </w:lvl>
+    <w:lvl w:ilvl="2">
+      <w:start w:val="1"/>
+      <w:numFmt w:val="bullet"/>
+      <w:lvlText w:val=""/>
+      <w:lvlJc w:val="left"/>
+      <w:pPr>
+        <w:tabs>
+          <w:tab w:val="num" w:pos="0"/>
+        </w:tabs>
+        <w:ind w:left="2160" w:hanging="360"/>
+      </w:pPr>
+      <w:rPr>
+        <w:rFonts w:ascii="Wingdings" w:hAnsi="Wingdings" w:cs="Wingdings" w:hint="default"/>
+      </w:rPr>
+    </w:lvl>
+    <w:lvl w:ilvl="3">
+      <w:start w:val="1"/>
+      <w:numFmt w:val="bullet"/>
+      <w:lvlText w:val=""/>
+      <w:lvlJc w:val="left"/>
+      <w:pPr>
+        <w:tabs>
+          <w:tab w:val="num" w:pos="0"/>
+        </w:tabs>
+        <w:ind w:left="2880" w:hanging="360"/>
+      </w:pPr>
+      <w:rPr>
+        <w:rFonts w:ascii="Symbol" w:hAnsi="Symbol" w:cs="Symbol" w:hint="default"/>
+      </w:rPr>
+    </w:lvl>
+    <w:lvl w:ilvl="4">
+      <w:start w:val="1"/>
+      <w:numFmt w:val="bullet"/>
+      <w:lvlText w:val="o"/>
+      <w:lvlJc w:val="left"/>
+      <w:pPr>
+        <w:tabs>
+          <w:tab w:val="num" w:pos="0"/>
+        </w:tabs>
+        <w:ind w:left="3600" w:hanging="360"/>
+      </w:pPr>
+      <w:rPr>
+        <w:rFonts w:ascii="Courier New" w:hAnsi="Courier New" w:cs="Courier New" w:hint="default"/>
+      </w:rPr>
+    </w:lvl>
+    <w:lvl w:ilvl="5">
+      <w:start w:val="1"/>
+      <w:numFmt w:val="bullet"/>
+      <w:lvlText w:val=""/>
+      <w:lvlJc w:val="left"/>
+      <w:pPr>
+        <w:tabs>
+          <w:tab w:val="num" w:pos="0"/>
+        </w:tabs>
+        <w:ind w:left="4320" w:hanging="360"/>
+      </w:pPr>
+      <w:rPr>
+        <w:rFonts w:ascii="Wingdings" w:hAnsi="Wingdings" w:cs="Wingdings" w:hint="default"/>
+      </w:rPr>
+    </w:lvl>
+    <w:lvl w:ilvl="6">
+      <w:start w:val="1"/>
+      <w:numFmt w:val="bullet"/>
+      <w:lvlText w:val=""/>
+      <w:lvlJc w:val="left"/>
+      <w:pPr>
+        <w:tabs>
+          <w:tab w:val="num" w:pos="0"/>
+        </w:tabs>
+        <w:ind w:left="5040" w:hanging="360"/>
+      </w:pPr>
+      <w:rPr>
+        <w:rFonts w:ascii="Symbol" w:hAnsi="Symbol" w:cs="Symbol" w:hint="default"/>
+      </w:rPr>
+    </w:lvl>
+    <w:lvl w:ilvl="7">
+      <w:start w:val="1"/>
+      <w:numFmt w:val="bullet"/>
+      <w:lvlText w:val="o"/>
+      <w:lvlJc w:val="left"/>
+      <w:pPr>
+        <w:tabs>
+          <w:tab w:val="num" w:pos="0"/>
+        </w:tabs>
+        <w:ind w:left="5760" w:hanging="360"/>
+      </w:pPr>
+      <w:rPr>
+        <w:rFonts w:ascii="Courier New" w:hAnsi="Courier New" w:cs="Courier New" w:hint="default"/>
+      </w:rPr>
+    </w:lvl>
+    <w:lvl w:ilvl="8">
+      <w:start w:val="1"/>
+      <w:numFmt w:val="bullet"/>
+      <w:lvlText w:val=""/>
+      <w:lvlJc w:val="left"/>
+      <w:pPr>
+        <w:tabs>
+          <w:tab w:val="num" w:pos="0"/>
+        </w:tabs>
+        <w:ind w:left="6480" w:hanging="360"/>
+      </w:pPr>
+      <w:rPr>
+        <w:rFonts w:ascii="Wingdings" w:hAnsi="Wingdings" w:cs="Wingdings" w:hint="default"/>
+      </w:rPr>
+    </w:lvl>
+  </w:abstractNum>
+  <w:abstractNum w:abstractNumId="8">
+    <w:lvl w:ilvl="0">
+      <w:start w:val="1"/>
+      <w:numFmt w:val="bullet"/>
+      <w:lvlText w:val=""/>
+      <w:lvlJc w:val="left"/>
+      <w:pPr>
+        <w:tabs>
+          <w:tab w:val="num" w:pos="0"/>
+        </w:tabs>
+        <w:ind w:left="720" w:hanging="360"/>
+      </w:pPr>
+      <w:rPr>
+        <w:rFonts w:ascii="Symbol" w:hAnsi="Symbol" w:cs="Symbol" w:hint="default"/>
+      </w:rPr>
+    </w:lvl>
+    <w:lvl w:ilvl="1">
+      <w:start w:val="1"/>
+      <w:numFmt w:val="bullet"/>
+      <w:lvlText w:val="o"/>
+      <w:lvlJc w:val="left"/>
+      <w:pPr>
+        <w:tabs>
+          <w:tab w:val="num" w:pos="0"/>
+        </w:tabs>
+        <w:ind w:left="1440" w:hanging="360"/>
+      </w:pPr>
+      <w:rPr>
+        <w:rFonts w:ascii="Courier New" w:hAnsi="Courier New" w:cs="Courier New" w:hint="default"/>
+      </w:rPr>
+    </w:lvl>
+    <w:lvl w:ilvl="2">
+      <w:start w:val="1"/>
+      <w:numFmt w:val="bullet"/>
+      <w:lvlText w:val=""/>
+      <w:lvlJc w:val="left"/>
+      <w:pPr>
+        <w:tabs>
+          <w:tab w:val="num" w:pos="0"/>
+        </w:tabs>
+        <w:ind w:left="2160" w:hanging="360"/>
+      </w:pPr>
+      <w:rPr>
+        <w:rFonts w:ascii="Wingdings" w:hAnsi="Wingdings" w:cs="Wingdings" w:hint="default"/>
+      </w:rPr>
+    </w:lvl>
+    <w:lvl w:ilvl="3">
+      <w:start w:val="1"/>
+      <w:numFmt w:val="bullet"/>
+      <w:lvlText w:val=""/>
+      <w:lvlJc w:val="left"/>
+      <w:pPr>
+        <w:tabs>
+          <w:tab w:val="num" w:pos="0"/>
+        </w:tabs>
+        <w:ind w:left="2880" w:hanging="360"/>
+      </w:pPr>
+      <w:rPr>
+        <w:rFonts w:ascii="Symbol" w:hAnsi="Symbol" w:cs="Symbol" w:hint="default"/>
+      </w:rPr>
+    </w:lvl>
+    <w:lvl w:ilvl="4">
+      <w:start w:val="1"/>
+      <w:numFmt w:val="bullet"/>
+      <w:lvlText w:val="o"/>
+      <w:lvlJc w:val="left"/>
+      <w:pPr>
+        <w:tabs>
+          <w:tab w:val="num" w:pos="0"/>
+        </w:tabs>
+        <w:ind w:left="3600" w:hanging="360"/>
+      </w:pPr>
+      <w:rPr>
+        <w:rFonts w:ascii="Courier New" w:hAnsi="Courier New" w:cs="Courier New" w:hint="default"/>
+      </w:rPr>
+    </w:lvl>
+    <w:lvl w:ilvl="5">
+      <w:start w:val="1"/>
+      <w:numFmt w:val="bullet"/>
+      <w:lvlText w:val=""/>
+      <w:lvlJc w:val="left"/>
+      <w:pPr>
+        <w:tabs>
+          <w:tab w:val="num" w:pos="0"/>
+        </w:tabs>
+        <w:ind w:left="4320" w:hanging="360"/>
+      </w:pPr>
+      <w:rPr>
+        <w:rFonts w:ascii="Wingdings" w:hAnsi="Wingdings" w:cs="Wingdings" w:hint="default"/>
+      </w:rPr>
+    </w:lvl>
+    <w:lvl w:ilvl="6">
+      <w:start w:val="1"/>
+      <w:numFmt w:val="bullet"/>
+      <w:lvlText w:val=""/>
+      <w:lvlJc w:val="left"/>
+      <w:pPr>
+        <w:tabs>
+          <w:tab w:val="num" w:pos="0"/>
+        </w:tabs>
+        <w:ind w:left="5040" w:hanging="360"/>
+      </w:pPr>
+      <w:rPr>
+        <w:rFonts w:ascii="Symbol" w:hAnsi="Symbol" w:cs="Symbol" w:hint="default"/>
+      </w:rPr>
+    </w:lvl>
+    <w:lvl w:ilvl="7">
+      <w:start w:val="1"/>
+      <w:numFmt w:val="bullet"/>
+      <w:lvlText w:val="o"/>
+      <w:lvlJc w:val="left"/>
+      <w:pPr>
+        <w:tabs>
+          <w:tab w:val="num" w:pos="0"/>
+        </w:tabs>
+        <w:ind w:left="5760" w:hanging="360"/>
+      </w:pPr>
+      <w:rPr>
+        <w:rFonts w:ascii="Courier New" w:hAnsi="Courier New" w:cs="Courier New" w:hint="default"/>
+      </w:rPr>
+    </w:lvl>
+    <w:lvl w:ilvl="8">
+      <w:start w:val="1"/>
+      <w:numFmt w:val="bullet"/>
+      <w:lvlText w:val=""/>
+      <w:lvlJc w:val="left"/>
+      <w:pPr>
+        <w:tabs>
+          <w:tab w:val="num" w:pos="0"/>
+        </w:tabs>
+        <w:ind w:left="6480" w:hanging="360"/>
+      </w:pPr>
+      <w:rPr>
+        <w:rFonts w:ascii="Wingdings" w:hAnsi="Wingdings" w:cs="Wingdings" w:hint="default"/>
+      </w:rPr>
+    </w:lvl>
+  </w:abstractNum>
+  <w:abstractNum w:abstractNumId="9">
+    <w:lvl w:ilvl="0">
+      <w:start w:val="1"/>
+      <w:numFmt w:val="bullet"/>
+      <w:lvlText w:val=""/>
+      <w:lvlJc w:val="left"/>
+      <w:pPr>
+        <w:tabs>
+          <w:tab w:val="num" w:pos="0"/>
+        </w:tabs>
+        <w:ind w:left="720" w:hanging="360"/>
+      </w:pPr>
+      <w:rPr>
+        <w:rFonts w:ascii="Symbol" w:hAnsi="Symbol" w:cs="Symbol" w:hint="default"/>
+      </w:rPr>
+    </w:lvl>
+    <w:lvl w:ilvl="1">
+      <w:start w:val="1"/>
+      <w:numFmt w:val="bullet"/>
+      <w:lvlText w:val="o"/>
+      <w:lvlJc w:val="left"/>
+      <w:pPr>
+        <w:tabs>
+          <w:tab w:val="num" w:pos="0"/>
+        </w:tabs>
+        <w:ind w:left="1440" w:hanging="360"/>
+      </w:pPr>
+      <w:rPr>
+        <w:rFonts w:ascii="Courier New" w:hAnsi="Courier New" w:cs="Courier New" w:hint="default"/>
+      </w:rPr>
+    </w:lvl>
+    <w:lvl w:ilvl="2">
+      <w:start w:val="1"/>
+      <w:numFmt w:val="bullet"/>
+      <w:lvlText w:val=""/>
+      <w:lvlJc w:val="left"/>
+      <w:pPr>
+        <w:tabs>
+          <w:tab w:val="num" w:pos="0"/>
+        </w:tabs>
+        <w:ind w:left="2160" w:hanging="360"/>
+      </w:pPr>
+      <w:rPr>
+        <w:rFonts w:ascii="Wingdings" w:hAnsi="Wingdings" w:cs="Wingdings" w:hint="default"/>
+      </w:rPr>
+    </w:lvl>
+    <w:lvl w:ilvl="3">
+      <w:start w:val="1"/>
+      <w:numFmt w:val="bullet"/>
+      <w:lvlText w:val=""/>
+      <w:lvlJc w:val="left"/>
+      <w:pPr>
+        <w:tabs>
+          <w:tab w:val="num" w:pos="0"/>
+        </w:tabs>
+        <w:ind w:left="2880" w:hanging="360"/>
+      </w:pPr>
+      <w:rPr>
+        <w:rFonts w:ascii="Symbol" w:hAnsi="Symbol" w:cs="Symbol" w:hint="default"/>
+      </w:rPr>
+    </w:lvl>
+    <w:lvl w:ilvl="4">
+      <w:start w:val="1"/>
+      <w:numFmt w:val="bullet"/>
+      <w:lvlText w:val="o"/>
+      <w:lvlJc w:val="left"/>
+      <w:pPr>
+        <w:tabs>
+          <w:tab w:val="num" w:pos="0"/>
+        </w:tabs>
+        <w:ind w:left="3600" w:hanging="360"/>
+      </w:pPr>
+      <w:rPr>
+        <w:rFonts w:ascii="Courier New" w:hAnsi="Courier New" w:cs="Courier New" w:hint="default"/>
+      </w:rPr>
+    </w:lvl>
+    <w:lvl w:ilvl="5">
+      <w:start w:val="1"/>
+      <w:numFmt w:val="bullet"/>
+      <w:lvlText w:val=""/>
+      <w:lvlJc w:val="left"/>
+      <w:pPr>
+        <w:tabs>
+          <w:tab w:val="num" w:pos="0"/>
+        </w:tabs>
+        <w:ind w:left="4320" w:hanging="360"/>
+      </w:pPr>
+      <w:rPr>
+        <w:rFonts w:ascii="Wingdings" w:hAnsi="Wingdings" w:cs="Wingdings" w:hint="default"/>
+      </w:rPr>
+    </w:lvl>
+    <w:lvl w:ilvl="6">
+      <w:start w:val="1"/>
+      <w:numFmt w:val="bullet"/>
+      <w:lvlText w:val=""/>
+      <w:lvlJc w:val="left"/>
+      <w:pPr>
+        <w:tabs>
+          <w:tab w:val="num" w:pos="0"/>
+        </w:tabs>
+        <w:ind w:left="5040" w:hanging="360"/>
+      </w:pPr>
+      <w:rPr>
+        <w:rFonts w:ascii="Symbol" w:hAnsi="Symbol" w:cs="Symbol" w:hint="default"/>
+      </w:rPr>
+    </w:lvl>
+    <w:lvl w:ilvl="7">
+      <w:start w:val="1"/>
+      <w:numFmt w:val="bullet"/>
+      <w:lvlText w:val="o"/>
+      <w:lvlJc w:val="left"/>
+      <w:pPr>
+        <w:tabs>
+          <w:tab w:val="num" w:pos="0"/>
+        </w:tabs>
+        <w:ind w:left="5760" w:hanging="360"/>
+      </w:pPr>
+      <w:rPr>
+        <w:rFonts w:ascii="Courier New" w:hAnsi="Courier New" w:cs="Courier New" w:hint="default"/>
+      </w:rPr>
+    </w:lvl>
+    <w:lvl w:ilvl="8">
+      <w:start w:val="1"/>
+      <w:numFmt w:val="bullet"/>
+      <w:lvlText w:val=""/>
+      <w:lvlJc w:val="left"/>
+      <w:pPr>
+        <w:tabs>
+          <w:tab w:val="num" w:pos="0"/>
+        </w:tabs>
+        <w:ind w:left="6480" w:hanging="360"/>
+      </w:pPr>
+      <w:rPr>
+        <w:rFonts w:ascii="Wingdings" w:hAnsi="Wingdings" w:cs="Wingdings" w:hint="default"/>
+      </w:rPr>
+    </w:lvl>
+  </w:abstractNum>
+  <w:abstractNum w:abstractNumId="10">
+    <w:lvl w:ilvl="0">
+      <w:start w:val="1"/>
+      <w:numFmt w:val="bullet"/>
+      <w:lvlText w:val=""/>
+      <w:lvlJc w:val="left"/>
+      <w:pPr>
+        <w:tabs>
+          <w:tab w:val="num" w:pos="0"/>
+        </w:tabs>
+        <w:ind w:left="720" w:hanging="360"/>
+      </w:pPr>
+      <w:rPr>
+        <w:rFonts w:ascii="Symbol" w:hAnsi="Symbol" w:cs="Symbol" w:hint="default"/>
+      </w:rPr>
+    </w:lvl>
+    <w:lvl w:ilvl="1">
+      <w:start w:val="1"/>
+      <w:numFmt w:val="bullet"/>
+      <w:lvlText w:val="o"/>
+      <w:lvlJc w:val="left"/>
+      <w:pPr>
+        <w:tabs>
+          <w:tab w:val="num" w:pos="0"/>
+        </w:tabs>
+        <w:ind w:left="1440" w:hanging="360"/>
+      </w:pPr>
+      <w:rPr>
+        <w:rFonts w:ascii="Courier New" w:hAnsi="Courier New" w:cs="Courier New" w:hint="default"/>
+      </w:rPr>
+    </w:lvl>
+    <w:lvl w:ilvl="2">
+      <w:start w:val="1"/>
+      <w:numFmt w:val="bullet"/>
+      <w:lvlText w:val=""/>
+      <w:lvlJc w:val="left"/>
+      <w:pPr>
+        <w:tabs>
+          <w:tab w:val="num" w:pos="0"/>
+        </w:tabs>
+        <w:ind w:left="2160" w:hanging="360"/>
+      </w:pPr>
+      <w:rPr>
+        <w:rFonts w:ascii="Wingdings" w:hAnsi="Wingdings" w:cs="Wingdings" w:hint="default"/>
+      </w:rPr>
+    </w:lvl>
+    <w:lvl w:ilvl="3">
+      <w:start w:val="1"/>
+      <w:numFmt w:val="bullet"/>
+      <w:lvlText w:val=""/>
+      <w:lvlJc w:val="left"/>
+      <w:pPr>
+        <w:tabs>
+          <w:tab w:val="num" w:pos="0"/>
+        </w:tabs>
+        <w:ind w:left="2880" w:hanging="360"/>
+      </w:pPr>
+      <w:rPr>
+        <w:rFonts w:ascii="Symbol" w:hAnsi="Symbol" w:cs="Symbol" w:hint="default"/>
+      </w:rPr>
+    </w:lvl>
+    <w:lvl w:ilvl="4">
+      <w:start w:val="1"/>
+      <w:numFmt w:val="bullet"/>
+      <w:lvlText w:val="o"/>
+      <w:lvlJc w:val="left"/>
+      <w:pPr>
+        <w:tabs>
+          <w:tab w:val="num" w:pos="0"/>
+        </w:tabs>
+        <w:ind w:left="3600" w:hanging="360"/>
+      </w:pPr>
+      <w:rPr>
+        <w:rFonts w:ascii="Courier New" w:hAnsi="Courier New" w:cs="Courier New" w:hint="default"/>
+      </w:rPr>
+    </w:lvl>
+    <w:lvl w:ilvl="5">
+      <w:start w:val="1"/>
+      <w:numFmt w:val="bullet"/>
+      <w:lvlText w:val=""/>
+      <w:lvlJc w:val="left"/>
+      <w:pPr>
+        <w:tabs>
+          <w:tab w:val="num" w:pos="0"/>
+        </w:tabs>
+        <w:ind w:left="4320" w:hanging="360"/>
+      </w:pPr>
+      <w:rPr>
+        <w:rFonts w:ascii="Wingdings" w:hAnsi="Wingdings" w:cs="Wingdings" w:hint="default"/>
+      </w:rPr>
+    </w:lvl>
+    <w:lvl w:ilvl="6">
+      <w:start w:val="1"/>
+      <w:numFmt w:val="bullet"/>
+      <w:lvlText w:val=""/>
+      <w:lvlJc w:val="left"/>
+      <w:pPr>
+        <w:tabs>
+          <w:tab w:val="num" w:pos="0"/>
+        </w:tabs>
+        <w:ind w:left="5040" w:hanging="360"/>
+      </w:pPr>
+      <w:rPr>
+        <w:rFonts w:ascii="Symbol" w:hAnsi="Symbol" w:cs="Symbol" w:hint="default"/>
+      </w:rPr>
+    </w:lvl>
+    <w:lvl w:ilvl="7">
+      <w:start w:val="1"/>
+      <w:numFmt w:val="bullet"/>
+      <w:lvlText w:val="o"/>
+      <w:lvlJc w:val="left"/>
+      <w:pPr>
+        <w:tabs>
+          <w:tab w:val="num" w:pos="0"/>
+        </w:tabs>
+        <w:ind w:left="5760" w:hanging="360"/>
+      </w:pPr>
+      <w:rPr>
+        <w:rFonts w:ascii="Courier New" w:hAnsi="Courier New" w:cs="Courier New" w:hint="default"/>
+      </w:rPr>
+    </w:lvl>
+    <w:lvl w:ilvl="8">
+      <w:start w:val="1"/>
+      <w:numFmt w:val="bullet"/>
+      <w:lvlText w:val=""/>
+      <w:lvlJc w:val="left"/>
+      <w:pPr>
+        <w:tabs>
+          <w:tab w:val="num" w:pos="0"/>
+        </w:tabs>
+        <w:ind w:left="6480" w:hanging="360"/>
+      </w:pPr>
+      <w:rPr>
+        <w:rFonts w:ascii="Wingdings" w:hAnsi="Wingdings" w:cs="Wingdings" w:hint="default"/>
+      </w:rPr>
+    </w:lvl>
+  </w:abstractNum>
+  <w:abstractNum w:abstractNumId="11">
+    <w:lvl w:ilvl="0">
+      <w:start w:val="1"/>
       <w:numFmt w:val="none"/>
       <w:suff w:val="nothing"/>
       <w:lvlText w:val=""/>
@@ -2877,6 +5901,30 @@
   </w:num>
   <w:num w:numId="3">
     <w:abstractNumId w:val="3"/>
+  </w:num>
+  <w:num w:numId="4">
+    <w:abstractNumId w:val="4"/>
+  </w:num>
+  <w:num w:numId="5">
+    <w:abstractNumId w:val="5"/>
+  </w:num>
+  <w:num w:numId="6">
+    <w:abstractNumId w:val="6"/>
+  </w:num>
+  <w:num w:numId="7">
+    <w:abstractNumId w:val="7"/>
+  </w:num>
+  <w:num w:numId="8">
+    <w:abstractNumId w:val="8"/>
+  </w:num>
+  <w:num w:numId="9">
+    <w:abstractNumId w:val="9"/>
+  </w:num>
+  <w:num w:numId="10">
+    <w:abstractNumId w:val="10"/>
+  </w:num>
+  <w:num w:numId="11">
+    <w:abstractNumId w:val="11"/>
   </w:num>
 </w:numbering>
 </file>
@@ -3002,5 +6050,16 @@
       <w:lang w:val="zxx" w:eastAsia="zxx" w:bidi="zxx"/>
     </w:rPr>
   </w:style>
+  <w:style w:type="paragraph" w:styleId="ListParagraph">
+    <w:name w:val="List Paragraph"/>
+    <w:basedOn w:val="Normal"/>
+    <w:qFormat/>
+    <w:pPr>
+      <w:spacing w:before="0" w:after="160"/>
+      <w:ind w:left="720" w:hanging="0"/>
+      <w:contextualSpacing/>
+    </w:pPr>
+    <w:rPr/>
+  </w:style>
 </w:styles>
 </file>
</xml_diff>